<commit_message>
feat: Add styled success message box for Word download
</commit_message>
<xml_diff>
--- a/backend/templates/letterhead.docx
+++ b/backend/templates/letterhead.docx
@@ -566,7 +566,7 @@
               </wp:anchor>
             </w:drawing>
           </mc:Choice>
-          <mc:Fallback xmlns:w16sdtfl="http://schemas.microsoft.com/office/word/2024/wordml/sdtformatlock" xmlns:w16sdtdh="http://schemas.microsoft.com/office/word/2020/wordml/sdtdatahash" xmlns:w16du="http://schemas.microsoft.com/office/word/2023/wordml/word16du" xmlns:w16="http://schemas.microsoft.com/office/word/2018/wordml" xmlns:w16cex="http://schemas.microsoft.com/office/word/2018/wordml/cex" xmlns:oel="http://schemas.microsoft.com/office/2019/extlst">
+          <mc:Fallback xmlns:oel="http://schemas.microsoft.com/office/2019/extlst" xmlns:w16cex="http://schemas.microsoft.com/office/word/2018/wordml/cex" xmlns:w16="http://schemas.microsoft.com/office/word/2018/wordml" xmlns:w16du="http://schemas.microsoft.com/office/word/2023/wordml/word16du" xmlns:w16sdtdh="http://schemas.microsoft.com/office/word/2020/wordml/sdtdatahash" xmlns:w16sdtfl="http://schemas.microsoft.com/office/word/2024/wordml/sdtformatlock">
             <w:pict>
               <v:group w14:anchorId="309369E6" id="Group 1" o:spid="_x0000_s1026" style="position:absolute;margin-left:63.3pt;margin-top:0;width:532.25pt;height:93.45pt;z-index:-251660288;mso-wrap-distance-left:0;mso-wrap-distance-right:0;mso-position-horizontal-relative:page;mso-position-vertical-relative:page" coordsize="67597,11815" o:gfxdata="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">
                 <v:shape id="Graphic 2" o:spid="_x0000_s1027" style="position:absolute;left:27351;width:36544;height:3225;visibility:visible;mso-wrap-style:square;v-text-anchor:top" coordsize="3654425,322580" o:gfxdata="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" path="m,l3654294,,1827147,322531,,xe" fillcolor="#f9b361" stroked="f">
@@ -817,56 +817,29 @@
       </w:r>
       <w:r>
         <w:rPr>
-          <w:color w:val="000000"/>
-          <w:sz w:val="27"/>
-          <w:szCs w:val="27"/>
-          <w:shd w:val="clear" w:color="auto" w:fill="FFFFFF"/>
-        </w:rPr>
-        <w:t>{</w:t>
-      </w:r>
-      <w:proofErr w:type="spellStart"/>
-      <w:r>
-        <w:rPr>
-          <w:color w:val="000000"/>
-          <w:sz w:val="27"/>
-          <w:szCs w:val="27"/>
-          <w:shd w:val="clear" w:color="auto" w:fill="FFFFFF"/>
-        </w:rPr>
-        <w:t>meetingTitle</w:t>
-      </w:r>
-      <w:proofErr w:type="spellEnd"/>
-      <w:r>
-        <w:rPr>
-          <w:color w:val="000000"/>
-          <w:sz w:val="27"/>
-          <w:szCs w:val="27"/>
-          <w:shd w:val="clear" w:color="auto" w:fill="FFFFFF"/>
-        </w:rPr>
-        <w:t>}</w:t>
-      </w:r>
-      <w:r>
-        <w:rPr>
           <w:rFonts w:asciiTheme="minorHAnsi" w:hAnsiTheme="minorHAnsi"/>
           <w:sz w:val="28"/>
           <w:szCs w:val="28"/>
         </w:rPr>
-        <w:t xml:space="preserve">              </w:t>
-      </w:r>
+        <w:t>{</w:t>
+      </w:r>
+      <w:proofErr w:type="spellStart"/>
       <w:r>
         <w:rPr>
           <w:rFonts w:asciiTheme="minorHAnsi" w:hAnsiTheme="minorHAnsi"/>
           <w:sz w:val="28"/>
           <w:szCs w:val="28"/>
         </w:rPr>
-        <w:t xml:space="preserve"> </w:t>
-      </w:r>
+        <w:t>meetingTitle</w:t>
+      </w:r>
+      <w:proofErr w:type="spellEnd"/>
       <w:r>
         <w:rPr>
           <w:rFonts w:asciiTheme="minorHAnsi" w:hAnsiTheme="minorHAnsi"/>
           <w:sz w:val="28"/>
           <w:szCs w:val="28"/>
         </w:rPr>
-        <w:t xml:space="preserve">                             Date of visit :-</w:t>
+        <w:t>}</w:t>
       </w:r>
       <w:r>
         <w:rPr>
@@ -874,116 +847,87 @@
           <w:sz w:val="28"/>
           <w:szCs w:val="28"/>
         </w:rPr>
-        <w:t xml:space="preserve"> </w:t>
-      </w:r>
-      <w:r>
-        <w:rPr>
-          <w:color w:val="000000"/>
-          <w:sz w:val="27"/>
-          <w:szCs w:val="27"/>
-          <w:shd w:val="clear" w:color="auto" w:fill="FFFFFF"/>
-        </w:rPr>
-        <w:t>{</w:t>
-      </w:r>
-      <w:proofErr w:type="spellStart"/>
-      <w:r>
-        <w:rPr>
-          <w:color w:val="000000"/>
-          <w:sz w:val="27"/>
-          <w:szCs w:val="27"/>
-          <w:shd w:val="clear" w:color="auto" w:fill="FFFFFF"/>
-        </w:rPr>
-        <w:t>meetingDate</w:t>
-      </w:r>
-      <w:proofErr w:type="spellEnd"/>
-      <w:r>
-        <w:rPr>
-          <w:color w:val="000000"/>
-          <w:sz w:val="27"/>
-          <w:szCs w:val="27"/>
-          <w:shd w:val="clear" w:color="auto" w:fill="FFFFFF"/>
-        </w:rPr>
-        <w:t>}</w:t>
-      </w:r>
-    </w:p>
-    <w:p>
-      <w:pPr>
-        <w:pStyle w:val="BodyText"/>
+        <w:t xml:space="preserve">              </w:t>
+      </w:r>
+      <w:r>
         <w:rPr>
           <w:rFonts w:asciiTheme="minorHAnsi" w:hAnsiTheme="minorHAnsi"/>
           <w:sz w:val="28"/>
           <w:szCs w:val="28"/>
         </w:rPr>
-      </w:pPr>
-    </w:p>
-    <w:p>
-      <w:pPr>
-        <w:pStyle w:val="BodyText"/>
+        <w:t xml:space="preserve"> </w:t>
+      </w:r>
+      <w:r>
         <w:rPr>
           <w:rFonts w:asciiTheme="minorHAnsi" w:hAnsiTheme="minorHAnsi"/>
           <w:sz w:val="28"/>
           <w:szCs w:val="28"/>
         </w:rPr>
-      </w:pPr>
+        <w:t xml:space="preserve">                             Date of visit :-</w:t>
+      </w:r>
       <w:r>
         <w:rPr>
           <w:rFonts w:asciiTheme="minorHAnsi" w:hAnsiTheme="minorHAnsi"/>
           <w:sz w:val="28"/>
           <w:szCs w:val="28"/>
         </w:rPr>
-        <w:t xml:space="preserve">Participant </w:t>
-      </w:r>
-      <w:proofErr w:type="gramStart"/>
+        <w:t xml:space="preserve"> </w:t>
+      </w:r>
       <w:r>
         <w:rPr>
           <w:rFonts w:asciiTheme="minorHAnsi" w:hAnsiTheme="minorHAnsi"/>
           <w:sz w:val="28"/>
           <w:szCs w:val="28"/>
         </w:rPr>
-        <w:t>name :</w:t>
-      </w:r>
-      <w:proofErr w:type="gramEnd"/>
+        <w:t>{</w:t>
+      </w:r>
+      <w:proofErr w:type="spellStart"/>
       <w:r>
         <w:rPr>
           <w:rFonts w:asciiTheme="minorHAnsi" w:hAnsiTheme="minorHAnsi"/>
           <w:sz w:val="28"/>
           <w:szCs w:val="28"/>
         </w:rPr>
-        <w:t>-</w:t>
-      </w:r>
+        <w:t>meetingDate</w:t>
+      </w:r>
+      <w:proofErr w:type="spellEnd"/>
       <w:r>
         <w:rPr>
           <w:rFonts w:asciiTheme="minorHAnsi" w:hAnsiTheme="minorHAnsi"/>
           <w:sz w:val="28"/>
           <w:szCs w:val="28"/>
         </w:rPr>
-        <w:tab/>
-      </w:r>
-      <w:r>
+        <w:t>}</w:t>
+      </w:r>
+    </w:p>
+    <w:p>
+      <w:pPr>
+        <w:pStyle w:val="BodyText"/>
         <w:rPr>
           <w:rFonts w:asciiTheme="minorHAnsi" w:hAnsiTheme="minorHAnsi"/>
           <w:sz w:val="28"/>
           <w:szCs w:val="28"/>
         </w:rPr>
-        <w:tab/>
-        <w:t xml:space="preserve">       </w:t>
-      </w:r>
-      <w:r>
+      </w:pPr>
+    </w:p>
+    <w:p>
+      <w:pPr>
+        <w:pStyle w:val="BodyText"/>
         <w:rPr>
           <w:rFonts w:asciiTheme="minorHAnsi" w:hAnsiTheme="minorHAnsi"/>
           <w:sz w:val="28"/>
           <w:szCs w:val="28"/>
         </w:rPr>
-        <w:t xml:space="preserve"> </w:t>
-      </w:r>
+      </w:pPr>
       <w:r>
         <w:rPr>
           <w:rFonts w:asciiTheme="minorHAnsi" w:hAnsiTheme="minorHAnsi"/>
           <w:sz w:val="28"/>
           <w:szCs w:val="28"/>
         </w:rPr>
-        <w:t xml:space="preserve">                            Site </w:t>
-      </w:r>
+        <w:t xml:space="preserve">Site </w:t>
+      </w:r>
+      <w:proofErr w:type="gramStart"/>
       <w:r>
         <w:rPr>
           <w:rFonts w:asciiTheme="minorHAnsi" w:hAnsiTheme="minorHAnsi"/>
@@ -998,106 +942,179 @@
           <w:sz w:val="28"/>
           <w:szCs w:val="28"/>
         </w:rPr>
-        <w:t xml:space="preserve"> :- </w:t>
-      </w:r>
-      <w:r>
-        <w:rPr>
-          <w:color w:val="000000"/>
-          <w:sz w:val="27"/>
-          <w:szCs w:val="27"/>
-          <w:shd w:val="clear" w:color="auto" w:fill="FFFFFF"/>
-        </w:rPr>
-        <w:t>{</w:t>
-      </w:r>
-      <w:proofErr w:type="spellStart"/>
-      <w:r>
-        <w:rPr>
-          <w:color w:val="000000"/>
-          <w:sz w:val="27"/>
-          <w:szCs w:val="27"/>
-          <w:shd w:val="clear" w:color="auto" w:fill="FFFFFF"/>
-        </w:rPr>
-        <w:t>meetingLocation</w:t>
-      </w:r>
-      <w:proofErr w:type="spellEnd"/>
-      <w:r>
-        <w:rPr>
-          <w:color w:val="000000"/>
-          <w:sz w:val="27"/>
-          <w:szCs w:val="27"/>
-          <w:shd w:val="clear" w:color="auto" w:fill="FFFFFF"/>
-        </w:rPr>
-        <w:t>}</w:t>
-      </w:r>
-    </w:p>
-    <w:p>
-      <w:pPr>
-        <w:pStyle w:val="BodyText"/>
-        <w:ind w:left="1824"/>
+        <w:t xml:space="preserve"> :</w:t>
+      </w:r>
+      <w:proofErr w:type="gramEnd"/>
+      <w:r>
         <w:rPr>
           <w:rFonts w:asciiTheme="minorHAnsi" w:hAnsiTheme="minorHAnsi"/>
           <w:sz w:val="28"/>
           <w:szCs w:val="28"/>
         </w:rPr>
-      </w:pPr>
-      <w:proofErr w:type="gramStart"/>
+        <w:t xml:space="preserve">- </w:t>
+      </w:r>
       <w:r>
         <w:rPr>
           <w:rFonts w:asciiTheme="minorHAnsi" w:hAnsiTheme="minorHAnsi"/>
           <w:sz w:val="28"/>
           <w:szCs w:val="28"/>
         </w:rPr>
-        <w:t>:-</w:t>
-      </w:r>
-      <w:proofErr w:type="gramEnd"/>
+        <w:t>{</w:t>
+      </w:r>
+      <w:proofErr w:type="spellStart"/>
       <w:r>
         <w:rPr>
           <w:rFonts w:asciiTheme="minorHAnsi" w:hAnsiTheme="minorHAnsi"/>
           <w:sz w:val="28"/>
           <w:szCs w:val="28"/>
         </w:rPr>
+        <w:t>meetingLocation</w:t>
+      </w:r>
+      <w:proofErr w:type="spellEnd"/>
+      <w:r>
+        <w:rPr>
+          <w:rFonts w:asciiTheme="minorHAnsi" w:hAnsiTheme="minorHAnsi"/>
+          <w:sz w:val="28"/>
+          <w:szCs w:val="28"/>
+        </w:rPr>
+        <w:t>}</w:t>
+      </w:r>
+      <w:r>
+        <w:rPr>
+          <w:rFonts w:asciiTheme="minorHAnsi" w:hAnsiTheme="minorHAnsi"/>
+          <w:sz w:val="28"/>
+          <w:szCs w:val="28"/>
+        </w:rPr>
+        <w:tab/>
+      </w:r>
+      <w:r>
+        <w:rPr>
+          <w:rFonts w:asciiTheme="minorHAnsi" w:hAnsiTheme="minorHAnsi"/>
+          <w:sz w:val="28"/>
+          <w:szCs w:val="28"/>
+        </w:rPr>
+        <w:tab/>
+        <w:t xml:space="preserve">       </w:t>
+      </w:r>
+      <w:r>
+        <w:rPr>
+          <w:rFonts w:asciiTheme="minorHAnsi" w:hAnsiTheme="minorHAnsi"/>
+          <w:sz w:val="28"/>
+          <w:szCs w:val="28"/>
+        </w:rPr>
         <w:t xml:space="preserve"> </w:t>
       </w:r>
       <w:r>
         <w:rPr>
-          <w:color w:val="000000"/>
-          <w:sz w:val="27"/>
-          <w:szCs w:val="27"/>
-          <w:shd w:val="clear" w:color="auto" w:fill="FFFFFF"/>
+          <w:rFonts w:asciiTheme="minorHAnsi" w:hAnsiTheme="minorHAnsi"/>
+          <w:sz w:val="28"/>
+          <w:szCs w:val="28"/>
+        </w:rPr>
+        <w:t xml:space="preserve">       </w:t>
+      </w:r>
+      <w:r>
+        <w:rPr>
+          <w:rFonts w:asciiTheme="minorHAnsi" w:hAnsiTheme="minorHAnsi"/>
+          <w:sz w:val="28"/>
+          <w:szCs w:val="28"/>
+        </w:rPr>
+        <w:t>Participant Name:</w:t>
+      </w:r>
+      <w:r>
+        <w:rPr>
+          <w:rFonts w:asciiTheme="minorHAnsi" w:hAnsiTheme="minorHAnsi"/>
+          <w:sz w:val="28"/>
+          <w:szCs w:val="28"/>
+        </w:rPr>
+        <w:t xml:space="preserve"> </w:t>
+      </w:r>
+      <w:r>
+        <w:rPr>
+          <w:rFonts w:asciiTheme="minorHAnsi" w:hAnsiTheme="minorHAnsi"/>
+          <w:sz w:val="28"/>
+          <w:szCs w:val="28"/>
         </w:rPr>
         <w:t>{#attendees}</w:t>
       </w:r>
       <w:r>
         <w:rPr>
-          <w:color w:val="000000"/>
-          <w:sz w:val="27"/>
-          <w:szCs w:val="27"/>
+          <w:rFonts w:asciiTheme="minorHAnsi" w:hAnsiTheme="minorHAnsi"/>
+          <w:sz w:val="28"/>
+          <w:szCs w:val="28"/>
         </w:rPr>
         <w:br/>
       </w:r>
       <w:r>
         <w:rPr>
-          <w:color w:val="000000"/>
-          <w:sz w:val="27"/>
-          <w:szCs w:val="27"/>
-          <w:shd w:val="clear" w:color="auto" w:fill="FFFFFF"/>
+          <w:rFonts w:asciiTheme="minorHAnsi" w:hAnsiTheme="minorHAnsi"/>
+          <w:sz w:val="28"/>
+          <w:szCs w:val="28"/>
+        </w:rPr>
+        <w:t xml:space="preserve">                                                                                        </w:t>
+      </w:r>
+      <w:r>
+        <w:rPr>
+          <w:rFonts w:asciiTheme="minorHAnsi" w:hAnsiTheme="minorHAnsi"/>
+          <w:sz w:val="28"/>
+          <w:szCs w:val="28"/>
+        </w:rPr>
+        <w:t xml:space="preserve">                                 </w:t>
+      </w:r>
+      <w:r>
+        <w:rPr>
+          <w:rFonts w:asciiTheme="minorHAnsi" w:hAnsiTheme="minorHAnsi"/>
+          <w:sz w:val="28"/>
+          <w:szCs w:val="28"/>
+        </w:rPr>
+        <w:t xml:space="preserve">       </w:t>
+      </w:r>
+      <w:r>
+        <w:rPr>
+          <w:rFonts w:asciiTheme="minorHAnsi" w:hAnsiTheme="minorHAnsi"/>
+          <w:sz w:val="28"/>
+          <w:szCs w:val="28"/>
         </w:rPr>
         <w:t>• {name}</w:t>
       </w:r>
       <w:r>
         <w:rPr>
-          <w:color w:val="000000"/>
-          <w:sz w:val="27"/>
-          <w:szCs w:val="27"/>
+          <w:rFonts w:asciiTheme="minorHAnsi" w:hAnsiTheme="minorHAnsi"/>
+          <w:sz w:val="28"/>
+          <w:szCs w:val="28"/>
         </w:rPr>
         <w:br/>
       </w:r>
       <w:r>
         <w:rPr>
-          <w:color w:val="000000"/>
-          <w:sz w:val="27"/>
-          <w:szCs w:val="27"/>
-          <w:shd w:val="clear" w:color="auto" w:fill="FFFFFF"/>
+          <w:rFonts w:asciiTheme="minorHAnsi" w:hAnsiTheme="minorHAnsi"/>
+          <w:sz w:val="28"/>
+          <w:szCs w:val="28"/>
+        </w:rPr>
+        <w:t xml:space="preserve">                                                                                             </w:t>
+      </w:r>
+      <w:r>
+        <w:rPr>
+          <w:rFonts w:asciiTheme="minorHAnsi" w:hAnsiTheme="minorHAnsi"/>
+          <w:sz w:val="28"/>
+          <w:szCs w:val="28"/>
+        </w:rPr>
+        <w:t xml:space="preserve">                                 </w:t>
+      </w:r>
+      <w:bookmarkStart w:id="0" w:name="_GoBack"/>
+      <w:bookmarkEnd w:id="0"/>
+      <w:r>
+        <w:rPr>
+          <w:rFonts w:asciiTheme="minorHAnsi" w:hAnsiTheme="minorHAnsi"/>
+          <w:sz w:val="28"/>
+          <w:szCs w:val="28"/>
+        </w:rPr>
+        <w:t xml:space="preserve">  </w:t>
+      </w:r>
+      <w:r>
+        <w:rPr>
+          <w:rFonts w:asciiTheme="minorHAnsi" w:hAnsiTheme="minorHAnsi"/>
+          <w:sz w:val="28"/>
+          <w:szCs w:val="28"/>
         </w:rPr>
         <w:t>{/attendees}</w:t>
       </w:r>
@@ -6220,8 +6237,6 @@
           <w:sz w:val="18"/>
         </w:rPr>
       </w:pPr>
-      <w:bookmarkStart w:id="0" w:name="_GoBack"/>
-      <w:bookmarkEnd w:id="0"/>
     </w:p>
     <w:sectPr>
       <w:type w:val="continuous"/>
@@ -7417,7 +7432,7 @@
     <w:lsdException w:name="Closing" w:semiHidden="1" w:unhideWhenUsed="1"/>
     <w:lsdException w:name="Signature" w:semiHidden="1" w:unhideWhenUsed="1"/>
     <w:lsdException w:name="Default Paragraph Font" w:semiHidden="1" w:uiPriority="1" w:unhideWhenUsed="1"/>
-    <w:lsdException w:name="Body Text" w:semiHidden="1" w:unhideWhenUsed="1"/>
+    <w:lsdException w:name="Body Text" w:semiHidden="1" w:uiPriority="1" w:unhideWhenUsed="1" w:qFormat="1"/>
     <w:lsdException w:name="Body Text Indent" w:semiHidden="1" w:unhideWhenUsed="1"/>
     <w:lsdException w:name="List Continue" w:semiHidden="1" w:unhideWhenUsed="1"/>
     <w:lsdException w:name="List Continue 2" w:semiHidden="1" w:unhideWhenUsed="1"/>
@@ -8098,7 +8113,7 @@
 </file>
 
 <file path=customXml/itemProps1.xml><?xml version="1.0" encoding="utf-8"?>
-<ds:datastoreItem xmlns:ds="http://schemas.openxmlformats.org/officeDocument/2006/customXml" ds:itemID="{B4F7788E-9D30-4FEB-8EA9-AA86106A436C}">
+<ds:datastoreItem xmlns:ds="http://schemas.openxmlformats.org/officeDocument/2006/customXml" ds:itemID="{25EC50F4-9FF0-445C-B7CA-090501870FA6}">
   <ds:schemaRefs>
     <ds:schemaRef ds:uri="http://schemas.openxmlformats.org/officeDocument/2006/bibliography"/>
   </ds:schemaRefs>

</xml_diff>

<commit_message>
Add image support for MOM Word templates - Frontend: Added image upload UI with preview and validation - Backend: Integrated docxtemplater-image-module for image processing - Documentation: Comprehensive guides for image usage - Features: Multiple image upload, base64 encoding, size presets, error handling
</commit_message>
<xml_diff>
--- a/backend/templates/letterhead.docx
+++ b/backend/templates/letterhead.docx
@@ -566,7 +566,7 @@
               </wp:anchor>
             </w:drawing>
           </mc:Choice>
-          <mc:Fallback xmlns:oel="http://schemas.microsoft.com/office/2019/extlst" xmlns:w16cex="http://schemas.microsoft.com/office/word/2018/wordml/cex" xmlns:w16="http://schemas.microsoft.com/office/word/2018/wordml" xmlns:w16du="http://schemas.microsoft.com/office/word/2023/wordml/word16du" xmlns:w16sdtdh="http://schemas.microsoft.com/office/word/2020/wordml/sdtdatahash" xmlns:w16sdtfl="http://schemas.microsoft.com/office/word/2024/wordml/sdtformatlock">
+          <mc:Fallback xmlns:w16sdtfl="http://schemas.microsoft.com/office/word/2024/wordml/sdtformatlock" xmlns:w16sdtdh="http://schemas.microsoft.com/office/word/2020/wordml/sdtdatahash" xmlns:w16du="http://schemas.microsoft.com/office/word/2023/wordml/word16du" xmlns:w16="http://schemas.microsoft.com/office/word/2018/wordml" xmlns:w16cex="http://schemas.microsoft.com/office/word/2018/wordml/cex" xmlns:oel="http://schemas.microsoft.com/office/2019/extlst">
             <w:pict>
               <v:group w14:anchorId="309369E6" id="Group 1" o:spid="_x0000_s1026" style="position:absolute;margin-left:63.3pt;margin-top:0;width:532.25pt;height:93.45pt;z-index:-251660288;mso-wrap-distance-left:0;mso-wrap-distance-right:0;mso-position-horizontal-relative:page;mso-position-vertical-relative:page" coordsize="67597,11815" o:gfxdata="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">
                 <v:shape id="Graphic 2" o:spid="_x0000_s1027" style="position:absolute;left:27351;width:36544;height:3225;visibility:visible;mso-wrap-style:square;v-text-anchor:top" coordsize="3654425,322580" o:gfxdata="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" path="m,l3654294,,1827147,322531,,xe" fillcolor="#f9b361" stroked="f">
@@ -1026,7 +1026,7 @@
           <w:sz w:val="28"/>
           <w:szCs w:val="28"/>
         </w:rPr>
-        <w:t xml:space="preserve"> </w:t>
+        <w:t xml:space="preserve"> {#attendees}</w:t>
       </w:r>
       <w:r>
         <w:rPr>
@@ -1034,7 +1034,8 @@
           <w:sz w:val="28"/>
           <w:szCs w:val="28"/>
         </w:rPr>
-        <w:t>{#attendees}</w:t>
+        <w:br/>
+        <w:t xml:space="preserve">                                                                                        </w:t>
       </w:r>
       <w:r>
         <w:rPr>
@@ -1042,7 +1043,7 @@
           <w:sz w:val="28"/>
           <w:szCs w:val="28"/>
         </w:rPr>
-        <w:br/>
+        <w:t xml:space="preserve">                                 </w:t>
       </w:r>
       <w:r>
         <w:rPr>
@@ -1050,7 +1051,7 @@
           <w:sz w:val="28"/>
           <w:szCs w:val="28"/>
         </w:rPr>
-        <w:t xml:space="preserve">                                                                                        </w:t>
+        <w:t xml:space="preserve">       • {name}</w:t>
       </w:r>
       <w:r>
         <w:rPr>
@@ -1058,7 +1059,8 @@
           <w:sz w:val="28"/>
           <w:szCs w:val="28"/>
         </w:rPr>
-        <w:t xml:space="preserve">                                 </w:t>
+        <w:br/>
+        <w:t xml:space="preserve">                                                                                             </w:t>
       </w:r>
       <w:r>
         <w:rPr>
@@ -1066,7 +1068,7 @@
           <w:sz w:val="28"/>
           <w:szCs w:val="28"/>
         </w:rPr>
-        <w:t xml:space="preserve">       </w:t>
+        <w:t xml:space="preserve">                                 </w:t>
       </w:r>
       <w:r>
         <w:rPr>
@@ -1074,49 +1076,7 @@
           <w:sz w:val="28"/>
           <w:szCs w:val="28"/>
         </w:rPr>
-        <w:t>• {name}</w:t>
-      </w:r>
-      <w:r>
-        <w:rPr>
-          <w:rFonts w:asciiTheme="minorHAnsi" w:hAnsiTheme="minorHAnsi"/>
-          <w:sz w:val="28"/>
-          <w:szCs w:val="28"/>
-        </w:rPr>
-        <w:br/>
-      </w:r>
-      <w:r>
-        <w:rPr>
-          <w:rFonts w:asciiTheme="minorHAnsi" w:hAnsiTheme="minorHAnsi"/>
-          <w:sz w:val="28"/>
-          <w:szCs w:val="28"/>
-        </w:rPr>
-        <w:t xml:space="preserve">                                                                                             </w:t>
-      </w:r>
-      <w:r>
-        <w:rPr>
-          <w:rFonts w:asciiTheme="minorHAnsi" w:hAnsiTheme="minorHAnsi"/>
-          <w:sz w:val="28"/>
-          <w:szCs w:val="28"/>
-        </w:rPr>
-        <w:t xml:space="preserve">                                 </w:t>
-      </w:r>
-      <w:bookmarkStart w:id="0" w:name="_GoBack"/>
-      <w:bookmarkEnd w:id="0"/>
-      <w:r>
-        <w:rPr>
-          <w:rFonts w:asciiTheme="minorHAnsi" w:hAnsiTheme="minorHAnsi"/>
-          <w:sz w:val="28"/>
-          <w:szCs w:val="28"/>
-        </w:rPr>
-        <w:t xml:space="preserve">  </w:t>
-      </w:r>
-      <w:r>
-        <w:rPr>
-          <w:rFonts w:asciiTheme="minorHAnsi" w:hAnsiTheme="minorHAnsi"/>
-          <w:sz w:val="28"/>
-          <w:szCs w:val="28"/>
-        </w:rPr>
-        <w:t>{/attendees}</w:t>
+        <w:t xml:space="preserve">  {/attendees}</w:t>
       </w:r>
     </w:p>
     <w:p>
@@ -2757,7 +2717,8 @@
       <w:pPr>
         <w:rPr>
           <w:rFonts w:asciiTheme="minorHAnsi" w:hAnsiTheme="minorHAnsi" w:cstheme="minorHAnsi"/>
-          <w:szCs w:val="28"/>
+          <w:sz w:val="24"/>
+          <w:szCs w:val="32"/>
         </w:rPr>
       </w:pPr>
       <w:r>
@@ -6230,6 +6191,910 @@
         <w:t>Dhavalbhai</w:t>
       </w:r>
       <w:proofErr w:type="spellEnd"/>
+    </w:p>
+    <w:p>
+      <w:pPr>
+        <w:rPr>
+          <w:rFonts w:asciiTheme="minorHAnsi" w:hAnsiTheme="minorHAnsi" w:cstheme="minorHAnsi"/>
+          <w:sz w:val="24"/>
+          <w:szCs w:val="32"/>
+        </w:rPr>
+      </w:pPr>
+    </w:p>
+    <w:p>
+      <w:pPr>
+        <w:rPr>
+          <w:rFonts w:asciiTheme="minorHAnsi" w:hAnsiTheme="minorHAnsi" w:cstheme="minorHAnsi"/>
+          <w:sz w:val="24"/>
+          <w:szCs w:val="32"/>
+        </w:rPr>
+      </w:pPr>
+    </w:p>
+    <w:p>
+      <w:pPr>
+        <w:rPr>
+          <w:rFonts w:asciiTheme="minorHAnsi" w:hAnsiTheme="minorHAnsi" w:cstheme="minorHAnsi"/>
+          <w:sz w:val="24"/>
+          <w:szCs w:val="32"/>
+        </w:rPr>
+      </w:pPr>
+    </w:p>
+    <w:p>
+      <w:pPr>
+        <w:rPr>
+          <w:rFonts w:asciiTheme="minorHAnsi" w:hAnsiTheme="minorHAnsi" w:cstheme="minorHAnsi"/>
+          <w:sz w:val="24"/>
+          <w:szCs w:val="32"/>
+        </w:rPr>
+      </w:pPr>
+    </w:p>
+    <w:p>
+      <w:pPr>
+        <w:tabs>
+          <w:tab w:val="left" w:pos="3685"/>
+          <w:tab w:val="left" w:pos="6299"/>
+        </w:tabs>
+        <w:spacing w:before="207"/>
+        <w:ind w:left="45" w:right="-425"/>
+        <w:rPr>
+          <w:color w:val="0D2949"/>
+          <w:sz w:val="18"/>
+        </w:rPr>
+      </w:pPr>
+    </w:p>
+    <w:p>
+      <w:pPr>
+        <w:tabs>
+          <w:tab w:val="left" w:pos="3685"/>
+          <w:tab w:val="left" w:pos="6299"/>
+        </w:tabs>
+        <w:spacing w:before="207"/>
+        <w:ind w:left="45" w:right="-425"/>
+        <w:rPr>
+          <w:color w:val="0D2949"/>
+          <w:sz w:val="18"/>
+        </w:rPr>
+      </w:pPr>
+    </w:p>
+    <w:p>
+      <w:pPr>
+        <w:pStyle w:val="BodyText"/>
+        <w:spacing w:before="112" w:line="223" w:lineRule="auto"/>
+        <w:ind w:left="5040" w:right="1416"/>
+      </w:pPr>
+      <w:r>
+        <w:rPr>
+          <w:color w:val="0D2949"/>
+        </w:rPr>
+        <w:t>1402-B, Yash Anant, Ashram road, Opposite old Reserve bank of India,</w:t>
+      </w:r>
+    </w:p>
+    <w:p>
+      <w:pPr>
+        <w:pStyle w:val="BodyText"/>
+        <w:spacing w:line="291" w:lineRule="exact"/>
+        <w:ind w:left="5040"/>
+      </w:pPr>
+      <w:proofErr w:type="spellStart"/>
+      <w:r>
+        <w:rPr>
+          <w:color w:val="0D2949"/>
+          <w:w w:val="105"/>
+        </w:rPr>
+        <w:t>Navrangpura</w:t>
+      </w:r>
+      <w:proofErr w:type="spellEnd"/>
+      <w:r>
+        <w:rPr>
+          <w:color w:val="0D2949"/>
+          <w:w w:val="105"/>
+        </w:rPr>
+        <w:t>,</w:t>
+      </w:r>
+      <w:r>
+        <w:rPr>
+          <w:color w:val="0D2949"/>
+          <w:spacing w:val="16"/>
+          <w:w w:val="105"/>
+        </w:rPr>
+        <w:t xml:space="preserve"> </w:t>
+      </w:r>
+      <w:r>
+        <w:rPr>
+          <w:color w:val="0D2949"/>
+          <w:w w:val="105"/>
+        </w:rPr>
+        <w:t>Ahmedabad,</w:t>
+      </w:r>
+      <w:r>
+        <w:rPr>
+          <w:color w:val="0D2949"/>
+          <w:spacing w:val="17"/>
+          <w:w w:val="105"/>
+        </w:rPr>
+        <w:t xml:space="preserve"> </w:t>
+      </w:r>
+      <w:r>
+        <w:rPr>
+          <w:color w:val="0D2949"/>
+          <w:w w:val="105"/>
+        </w:rPr>
+        <w:t>Gujarat</w:t>
+      </w:r>
+      <w:r>
+        <w:rPr>
+          <w:color w:val="0D2949"/>
+          <w:spacing w:val="17"/>
+          <w:w w:val="105"/>
+        </w:rPr>
+        <w:t xml:space="preserve"> </w:t>
+      </w:r>
+      <w:r>
+        <w:rPr>
+          <w:color w:val="0D2949"/>
+          <w:spacing w:val="-2"/>
+          <w:w w:val="105"/>
+        </w:rPr>
+        <w:t>380009</w:t>
+      </w:r>
+    </w:p>
+    <w:p>
+      <w:pPr>
+        <w:tabs>
+          <w:tab w:val="left" w:pos="3685"/>
+          <w:tab w:val="left" w:pos="6299"/>
+        </w:tabs>
+        <w:spacing w:before="207"/>
+        <w:ind w:left="45" w:right="-425"/>
+        <w:rPr>
+          <w:color w:val="0D2949"/>
+          <w:spacing w:val="-2"/>
+          <w:w w:val="90"/>
+          <w:sz w:val="18"/>
+        </w:rPr>
+      </w:pPr>
+      <w:r>
+        <w:rPr>
+          <w:noProof/>
+          <w:sz w:val="18"/>
+          <w:lang w:val="en-IN" w:eastAsia="en-IN" w:bidi="gu-IN"/>
+        </w:rPr>
+        <mc:AlternateContent>
+          <mc:Choice Requires="wpg">
+            <w:drawing>
+              <wp:anchor distT="0" distB="0" distL="0" distR="0" simplePos="0" relativeHeight="251659264" behindDoc="1" locked="0" layoutInCell="1" allowOverlap="1" wp14:anchorId="64D72781" wp14:editId="2D136997">
+                <wp:simplePos x="0" y="0"/>
+                <wp:positionH relativeFrom="page">
+                  <wp:posOffset>803685</wp:posOffset>
+                </wp:positionH>
+                <wp:positionV relativeFrom="page">
+                  <wp:posOffset>0</wp:posOffset>
+                </wp:positionV>
+                <wp:extent cx="6759575" cy="1186815"/>
+                <wp:effectExtent l="0" t="0" r="0" b="0"/>
+                <wp:wrapNone/>
+                <wp:docPr id="18" name="Group 18"/>
+                <wp:cNvGraphicFramePr>
+                  <a:graphicFrameLocks xmlns:a="http://schemas.openxmlformats.org/drawingml/2006/main"/>
+                </wp:cNvGraphicFramePr>
+                <a:graphic xmlns:a="http://schemas.openxmlformats.org/drawingml/2006/main">
+                  <a:graphicData uri="http://schemas.microsoft.com/office/word/2010/wordprocessingGroup">
+                    <wpg:wgp>
+                      <wpg:cNvGrpSpPr>
+                        <a:grpSpLocks/>
+                      </wpg:cNvGrpSpPr>
+                      <wpg:grpSpPr>
+                        <a:xfrm>
+                          <a:off x="0" y="0"/>
+                          <a:ext cx="6759772" cy="1181510"/>
+                          <a:chOff x="0" y="0"/>
+                          <a:chExt cx="6759772" cy="1181510"/>
+                        </a:xfrm>
+                      </wpg:grpSpPr>
+                      <wps:wsp>
+                        <wps:cNvPr id="19" name="Graphic 2"/>
+                        <wps:cNvSpPr/>
+                        <wps:spPr>
+                          <a:xfrm>
+                            <a:off x="2735145" y="0"/>
+                            <a:ext cx="3654425" cy="322580"/>
+                          </a:xfrm>
+                          <a:custGeom>
+                            <a:avLst/>
+                            <a:gdLst/>
+                            <a:ahLst/>
+                            <a:cxnLst/>
+                            <a:rect l="l" t="t" r="r" b="b"/>
+                            <a:pathLst>
+                              <a:path w="3654425" h="322580">
+                                <a:moveTo>
+                                  <a:pt x="0" y="0"/>
+                                </a:moveTo>
+                                <a:lnTo>
+                                  <a:pt x="3654294" y="0"/>
+                                </a:lnTo>
+                                <a:lnTo>
+                                  <a:pt x="1827147" y="322531"/>
+                                </a:lnTo>
+                                <a:lnTo>
+                                  <a:pt x="0" y="0"/>
+                                </a:lnTo>
+                                <a:close/>
+                              </a:path>
+                            </a:pathLst>
+                          </a:custGeom>
+                          <a:solidFill>
+                            <a:srgbClr val="F9B361"/>
+                          </a:solidFill>
+                        </wps:spPr>
+                        <wps:bodyPr wrap="square" lIns="0" tIns="0" rIns="0" bIns="0" rtlCol="0">
+                          <a:prstTxWarp prst="textNoShape">
+                            <a:avLst/>
+                          </a:prstTxWarp>
+                          <a:noAutofit/>
+                        </wps:bodyPr>
+                      </wps:wsp>
+                      <wps:wsp>
+                        <wps:cNvPr id="20" name="Graphic 3"/>
+                        <wps:cNvSpPr/>
+                        <wps:spPr>
+                          <a:xfrm>
+                            <a:off x="3478818" y="0"/>
+                            <a:ext cx="3280410" cy="362585"/>
+                          </a:xfrm>
+                          <a:custGeom>
+                            <a:avLst/>
+                            <a:gdLst/>
+                            <a:ahLst/>
+                            <a:cxnLst/>
+                            <a:rect l="l" t="t" r="r" b="b"/>
+                            <a:pathLst>
+                              <a:path w="3280410" h="362585">
+                                <a:moveTo>
+                                  <a:pt x="0" y="0"/>
+                                </a:moveTo>
+                                <a:lnTo>
+                                  <a:pt x="3280345" y="0"/>
+                                </a:lnTo>
+                                <a:lnTo>
+                                  <a:pt x="3280345" y="145035"/>
+                                </a:lnTo>
+                                <a:lnTo>
+                                  <a:pt x="2050986" y="362044"/>
+                                </a:lnTo>
+                                <a:lnTo>
+                                  <a:pt x="0" y="0"/>
+                                </a:lnTo>
+                                <a:close/>
+                              </a:path>
+                            </a:pathLst>
+                          </a:custGeom>
+                          <a:solidFill>
+                            <a:srgbClr val="C77C20"/>
+                          </a:solidFill>
+                        </wps:spPr>
+                        <wps:bodyPr wrap="square" lIns="0" tIns="0" rIns="0" bIns="0" rtlCol="0">
+                          <a:prstTxWarp prst="textNoShape">
+                            <a:avLst/>
+                          </a:prstTxWarp>
+                          <a:noAutofit/>
+                        </wps:bodyPr>
+                      </wps:wsp>
+                      <wps:wsp>
+                        <wps:cNvPr id="21" name="Graphic 4"/>
+                        <wps:cNvSpPr/>
+                        <wps:spPr>
+                          <a:xfrm>
+                            <a:off x="5062417" y="0"/>
+                            <a:ext cx="1697355" cy="539115"/>
+                          </a:xfrm>
+                          <a:custGeom>
+                            <a:avLst/>
+                            <a:gdLst/>
+                            <a:ahLst/>
+                            <a:cxnLst/>
+                            <a:rect l="l" t="t" r="r" b="b"/>
+                            <a:pathLst>
+                              <a:path w="1697355" h="539115">
+                                <a:moveTo>
+                                  <a:pt x="0" y="0"/>
+                                </a:moveTo>
+                                <a:lnTo>
+                                  <a:pt x="1696745" y="0"/>
+                                </a:lnTo>
+                                <a:lnTo>
+                                  <a:pt x="1696745" y="538502"/>
+                                </a:lnTo>
+                                <a:lnTo>
+                                  <a:pt x="0" y="0"/>
+                                </a:lnTo>
+                                <a:close/>
+                              </a:path>
+                            </a:pathLst>
+                          </a:custGeom>
+                          <a:solidFill>
+                            <a:srgbClr val="0D2949"/>
+                          </a:solidFill>
+                        </wps:spPr>
+                        <wps:bodyPr wrap="square" lIns="0" tIns="0" rIns="0" bIns="0" rtlCol="0">
+                          <a:prstTxWarp prst="textNoShape">
+                            <a:avLst/>
+                          </a:prstTxWarp>
+                          <a:noAutofit/>
+                        </wps:bodyPr>
+                      </wps:wsp>
+                      <pic:pic xmlns:pic="http://schemas.openxmlformats.org/drawingml/2006/picture">
+                        <pic:nvPicPr>
+                          <pic:cNvPr id="22" name="Image 5"/>
+                          <pic:cNvPicPr/>
+                        </pic:nvPicPr>
+                        <pic:blipFill>
+                          <a:blip r:embed="rId6" cstate="print"/>
+                          <a:stretch>
+                            <a:fillRect/>
+                          </a:stretch>
+                        </pic:blipFill>
+                        <pic:spPr>
+                          <a:xfrm>
+                            <a:off x="0" y="434192"/>
+                            <a:ext cx="2725177" cy="638415"/>
+                          </a:xfrm>
+                          <a:prstGeom prst="rect">
+                            <a:avLst/>
+                          </a:prstGeom>
+                        </pic:spPr>
+                      </pic:pic>
+                      <wps:wsp>
+                        <wps:cNvPr id="23" name="Graphic 6"/>
+                        <wps:cNvSpPr/>
+                        <wps:spPr>
+                          <a:xfrm>
+                            <a:off x="2757820" y="554130"/>
+                            <a:ext cx="5080" cy="627380"/>
+                          </a:xfrm>
+                          <a:custGeom>
+                            <a:avLst/>
+                            <a:gdLst/>
+                            <a:ahLst/>
+                            <a:cxnLst/>
+                            <a:rect l="l" t="t" r="r" b="b"/>
+                            <a:pathLst>
+                              <a:path w="5080" h="627380">
+                                <a:moveTo>
+                                  <a:pt x="0" y="627309"/>
+                                </a:moveTo>
+                                <a:lnTo>
+                                  <a:pt x="4764" y="0"/>
+                                </a:lnTo>
+                              </a:path>
+                            </a:pathLst>
+                          </a:custGeom>
+                          <a:ln w="9528">
+                            <a:solidFill>
+                              <a:srgbClr val="0D2949"/>
+                            </a:solidFill>
+                            <a:prstDash val="solid"/>
+                          </a:ln>
+                        </wps:spPr>
+                        <wps:bodyPr wrap="square" lIns="0" tIns="0" rIns="0" bIns="0" rtlCol="0">
+                          <a:prstTxWarp prst="textNoShape">
+                            <a:avLst/>
+                          </a:prstTxWarp>
+                          <a:noAutofit/>
+                        </wps:bodyPr>
+                      </wps:wsp>
+                    </wpg:wgp>
+                  </a:graphicData>
+                </a:graphic>
+              </wp:anchor>
+            </w:drawing>
+          </mc:Choice>
+          <mc:Fallback>
+            <w:pict>
+              <v:group w14:anchorId="33C00AD2" id="Group 18" o:spid="_x0000_s1026" style="position:absolute;margin-left:63.3pt;margin-top:0;width:532.25pt;height:93.45pt;z-index:-251657216;mso-wrap-distance-left:0;mso-wrap-distance-right:0;mso-position-horizontal-relative:page;mso-position-vertical-relative:page" coordsize="67597,11815" o:gfxdata="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">
+                <v:shape id="Graphic 2" o:spid="_x0000_s1027" style="position:absolute;left:27351;width:36544;height:3225;visibility:visible;mso-wrap-style:square;v-text-anchor:top" coordsize="3654425,322580" o:gfxdata="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" path="m,l3654294,,1827147,322531,,xe" fillcolor="#f9b361" stroked="f">
+                  <v:path arrowok="t"/>
+                </v:shape>
+                <v:shape id="Graphic 3" o:spid="_x0000_s1028" style="position:absolute;left:34788;width:32804;height:3625;visibility:visible;mso-wrap-style:square;v-text-anchor:top" coordsize="3280410,362585" o:gfxdata="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" path="m,l3280345,r,145035l2050986,362044,,xe" fillcolor="#c77c20" stroked="f">
+                  <v:path arrowok="t"/>
+                </v:shape>
+                <v:shape id="Graphic 4" o:spid="_x0000_s1029" style="position:absolute;left:50624;width:16973;height:5391;visibility:visible;mso-wrap-style:square;v-text-anchor:top" coordsize="1697355,539115" o:gfxdata="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" path="m,l1696745,r,538502l,xe" fillcolor="#0d2949" stroked="f">
+                  <v:path arrowok="t"/>
+                </v:shape>
+                <v:shapetype id="_x0000_t75" coordsize="21600,21600" o:spt="75" o:preferrelative="t" path="m@4@5l@4@11@9@11@9@5xe" filled="f" stroked="f">
+                  <v:stroke joinstyle="miter"/>
+                  <v:formulas>
+                    <v:f eqn="if lineDrawn pixelLineWidth 0"/>
+                    <v:f eqn="sum @0 1 0"/>
+                    <v:f eqn="sum 0 0 @1"/>
+                    <v:f eqn="prod @2 1 2"/>
+                    <v:f eqn="prod @3 21600 pixelWidth"/>
+                    <v:f eqn="prod @3 21600 pixelHeight"/>
+                    <v:f eqn="sum @0 0 1"/>
+                    <v:f eqn="prod @6 1 2"/>
+                    <v:f eqn="prod @7 21600 pixelWidth"/>
+                    <v:f eqn="sum @8 21600 0"/>
+                    <v:f eqn="prod @7 21600 pixelHeight"/>
+                    <v:f eqn="sum @10 21600 0"/>
+                  </v:formulas>
+                  <v:path o:extrusionok="f" gradientshapeok="t" o:connecttype="rect"/>
+                  <o:lock v:ext="edit" aspectratio="t"/>
+                </v:shapetype>
+                <v:shape id="Image 5" o:spid="_x0000_s1030" type="#_x0000_t75" style="position:absolute;top:4341;width:27251;height:6385;visibility:visible;mso-wrap-style:square" o:gfxdata="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">
+                  <v:imagedata r:id="rId10" o:title=""/>
+                </v:shape>
+                <v:shape id="Graphic 6" o:spid="_x0000_s1031" style="position:absolute;left:27578;top:5541;width:51;height:6274;visibility:visible;mso-wrap-style:square;v-text-anchor:top" coordsize="5080,627380" o:gfxdata="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" path="m,627309l4764,e" filled="f" strokecolor="#0d2949" strokeweight=".26467mm">
+                  <v:path arrowok="t"/>
+                </v:shape>
+                <w10:wrap anchorx="page" anchory="page"/>
+              </v:group>
+            </w:pict>
+          </mc:Fallback>
+        </mc:AlternateContent>
+      </w:r>
+      <w:r>
+        <w:rPr>
+          <w:color w:val="0D2949"/>
+          <w:sz w:val="18"/>
+        </w:rPr>
+        <w:t>E</w:t>
+      </w:r>
+      <w:r>
+        <w:rPr>
+          <w:color w:val="0D2949"/>
+          <w:spacing w:val="-10"/>
+          <w:sz w:val="18"/>
+        </w:rPr>
+        <w:t xml:space="preserve"> </w:t>
+      </w:r>
+      <w:r>
+        <w:rPr>
+          <w:color w:val="0D2949"/>
+          <w:sz w:val="18"/>
+        </w:rPr>
+        <w:t>mail:</w:t>
+      </w:r>
+      <w:r>
+        <w:rPr>
+          <w:color w:val="0D2949"/>
+          <w:spacing w:val="-10"/>
+          <w:sz w:val="18"/>
+        </w:rPr>
+        <w:t xml:space="preserve"> </w:t>
+      </w:r>
+      <w:hyperlink r:id="rId11">
+        <w:r>
+          <w:rPr>
+            <w:color w:val="0D2949"/>
+            <w:spacing w:val="-2"/>
+            <w:sz w:val="18"/>
+          </w:rPr>
+          <w:t>trimityconsultants@gmail.com</w:t>
+        </w:r>
+      </w:hyperlink>
+      <w:r>
+        <w:rPr>
+          <w:color w:val="0D2949"/>
+          <w:sz w:val="18"/>
+        </w:rPr>
+        <w:tab/>
+        <w:t>Website:</w:t>
+      </w:r>
+      <w:r>
+        <w:rPr>
+          <w:color w:val="0D2949"/>
+          <w:spacing w:val="15"/>
+          <w:sz w:val="18"/>
+        </w:rPr>
+        <w:t xml:space="preserve"> </w:t>
+      </w:r>
+      <w:hyperlink r:id="rId12">
+        <w:r>
+          <w:rPr>
+            <w:color w:val="0D2949"/>
+            <w:spacing w:val="-2"/>
+            <w:sz w:val="18"/>
+          </w:rPr>
+          <w:t>www.trimity.co.in</w:t>
+        </w:r>
+      </w:hyperlink>
+      <w:r>
+        <w:rPr>
+          <w:color w:val="0D2949"/>
+          <w:sz w:val="18"/>
+        </w:rPr>
+        <w:tab/>
+      </w:r>
+      <w:r>
+        <w:rPr>
+          <w:color w:val="0D2949"/>
+          <w:w w:val="90"/>
+          <w:sz w:val="18"/>
+        </w:rPr>
+        <w:t>Mobile</w:t>
+      </w:r>
+      <w:r>
+        <w:rPr>
+          <w:color w:val="0D2949"/>
+          <w:sz w:val="18"/>
+        </w:rPr>
+        <w:t xml:space="preserve"> </w:t>
+      </w:r>
+      <w:r>
+        <w:rPr>
+          <w:color w:val="0D2949"/>
+          <w:w w:val="90"/>
+          <w:sz w:val="18"/>
+        </w:rPr>
+        <w:t>No:</w:t>
+      </w:r>
+      <w:r>
+        <w:rPr>
+          <w:color w:val="0D2949"/>
+          <w:sz w:val="18"/>
+        </w:rPr>
+        <w:t xml:space="preserve"> </w:t>
+      </w:r>
+      <w:r>
+        <w:rPr>
+          <w:color w:val="0D2949"/>
+          <w:w w:val="90"/>
+          <w:sz w:val="18"/>
+        </w:rPr>
+        <w:t>+91</w:t>
+      </w:r>
+      <w:r>
+        <w:rPr>
+          <w:color w:val="0D2949"/>
+          <w:sz w:val="18"/>
+        </w:rPr>
+        <w:t xml:space="preserve"> </w:t>
+      </w:r>
+      <w:r>
+        <w:rPr>
+          <w:color w:val="0D2949"/>
+          <w:w w:val="90"/>
+          <w:sz w:val="18"/>
+        </w:rPr>
+        <w:t>9662474538,</w:t>
+      </w:r>
+      <w:r>
+        <w:rPr>
+          <w:color w:val="0D2949"/>
+          <w:sz w:val="18"/>
+        </w:rPr>
+        <w:t xml:space="preserve"> </w:t>
+      </w:r>
+      <w:r>
+        <w:rPr>
+          <w:color w:val="0D2949"/>
+          <w:w w:val="90"/>
+          <w:sz w:val="18"/>
+        </w:rPr>
+        <w:t>+91</w:t>
+      </w:r>
+      <w:r>
+        <w:rPr>
+          <w:color w:val="0D2949"/>
+          <w:sz w:val="18"/>
+        </w:rPr>
+        <w:t xml:space="preserve"> </w:t>
+      </w:r>
+      <w:r>
+        <w:rPr>
+          <w:color w:val="0D2949"/>
+          <w:spacing w:val="-2"/>
+          <w:w w:val="90"/>
+          <w:sz w:val="18"/>
+        </w:rPr>
+        <w:t>8128228872</w:t>
+      </w:r>
+    </w:p>
+    <w:p>
+      <w:pPr>
+        <w:rPr>
+          <w:rFonts w:asciiTheme="minorHAnsi" w:hAnsiTheme="minorHAnsi" w:cstheme="minorHAnsi"/>
+          <w:sz w:val="24"/>
+          <w:szCs w:val="32"/>
+        </w:rPr>
+      </w:pPr>
+    </w:p>
+    <w:p>
+      <w:pPr>
+        <w:rPr>
+          <w:rFonts w:asciiTheme="minorHAnsi" w:hAnsiTheme="minorHAnsi" w:cstheme="minorHAnsi"/>
+          <w:sz w:val="24"/>
+          <w:szCs w:val="32"/>
+        </w:rPr>
+      </w:pPr>
+    </w:p>
+    <w:p>
+      <w:pPr>
+        <w:rPr>
+          <w:rFonts w:asciiTheme="minorHAnsi" w:hAnsiTheme="minorHAnsi" w:cstheme="minorHAnsi"/>
+          <w:sz w:val="24"/>
+          <w:szCs w:val="32"/>
+        </w:rPr>
+      </w:pPr>
+      <w:r>
+        <w:rPr>
+          <w:rFonts w:asciiTheme="minorHAnsi" w:hAnsiTheme="minorHAnsi" w:cstheme="minorHAnsi"/>
+          <w:b/>
+          <w:sz w:val="28"/>
+          <w:szCs w:val="32"/>
+        </w:rPr>
+        <w:t>Site Visit Photos/Comments</w:t>
+      </w:r>
+      <w:r>
+        <w:rPr>
+          <w:rFonts w:asciiTheme="minorHAnsi" w:hAnsiTheme="minorHAnsi" w:cstheme="minorHAnsi"/>
+          <w:sz w:val="24"/>
+          <w:szCs w:val="32"/>
+        </w:rPr>
+        <w:t>:</w:t>
+      </w:r>
+    </w:p>
+    <w:p>
+      <w:pPr>
+        <w:rPr>
+          <w:rFonts w:asciiTheme="minorHAnsi" w:hAnsiTheme="minorHAnsi" w:cstheme="minorHAnsi"/>
+          <w:sz w:val="24"/>
+          <w:szCs w:val="32"/>
+        </w:rPr>
+      </w:pPr>
+    </w:p>
+    <w:p>
+      <w:pPr>
+        <w:rPr>
+          <w:rFonts w:asciiTheme="minorHAnsi" w:hAnsiTheme="minorHAnsi" w:cstheme="minorHAnsi"/>
+          <w:sz w:val="24"/>
+          <w:szCs w:val="32"/>
+        </w:rPr>
+      </w:pPr>
+      <w:r>
+        <w:rPr>
+          <w:rFonts w:asciiTheme="minorHAnsi" w:hAnsiTheme="minorHAnsi" w:cstheme="minorHAnsi"/>
+          <w:sz w:val="24"/>
+          <w:szCs w:val="32"/>
+        </w:rPr>
+        <w:t>Site Photo 1:</w:t>
+      </w:r>
+      <w:bookmarkStart w:id="0" w:name="_GoBack"/>
+      <w:bookmarkEnd w:id="0"/>
+    </w:p>
+    <w:p>
+      <w:pPr>
+        <w:rPr>
+          <w:rFonts w:asciiTheme="minorHAnsi" w:hAnsiTheme="minorHAnsi" w:cstheme="minorHAnsi"/>
+          <w:sz w:val="24"/>
+          <w:szCs w:val="32"/>
+        </w:rPr>
+      </w:pPr>
+      <w:r>
+        <w:rPr>
+          <w:rFonts w:asciiTheme="minorHAnsi" w:hAnsiTheme="minorHAnsi" w:cstheme="minorHAnsi"/>
+          <w:sz w:val="24"/>
+          <w:szCs w:val="32"/>
+        </w:rPr>
+        <w:t>{%photo1}</w:t>
+      </w:r>
+    </w:p>
+    <w:p>
+      <w:pPr>
+        <w:rPr>
+          <w:rFonts w:asciiTheme="minorHAnsi" w:hAnsiTheme="minorHAnsi" w:cstheme="minorHAnsi"/>
+          <w:sz w:val="24"/>
+          <w:szCs w:val="32"/>
+        </w:rPr>
+      </w:pPr>
+    </w:p>
+    <w:p>
+      <w:pPr>
+        <w:rPr>
+          <w:rFonts w:asciiTheme="minorHAnsi" w:hAnsiTheme="minorHAnsi" w:cstheme="minorHAnsi"/>
+          <w:sz w:val="24"/>
+          <w:szCs w:val="32"/>
+        </w:rPr>
+      </w:pPr>
+      <w:r>
+        <w:rPr>
+          <w:rFonts w:asciiTheme="minorHAnsi" w:hAnsiTheme="minorHAnsi" w:cstheme="minorHAnsi"/>
+          <w:sz w:val="24"/>
+          <w:szCs w:val="32"/>
+        </w:rPr>
+        <w:t>Site Photo 2:</w:t>
+      </w:r>
+    </w:p>
+    <w:p>
+      <w:pPr>
+        <w:rPr>
+          <w:rFonts w:asciiTheme="minorHAnsi" w:hAnsiTheme="minorHAnsi" w:cstheme="minorHAnsi"/>
+          <w:sz w:val="24"/>
+          <w:szCs w:val="32"/>
+        </w:rPr>
+      </w:pPr>
+      <w:r>
+        <w:rPr>
+          <w:rFonts w:asciiTheme="minorHAnsi" w:hAnsiTheme="minorHAnsi" w:cstheme="minorHAnsi"/>
+          <w:sz w:val="24"/>
+          <w:szCs w:val="32"/>
+        </w:rPr>
+        <w:t>{%photo2}</w:t>
+      </w:r>
+    </w:p>
+    <w:p>
+      <w:pPr>
+        <w:rPr>
+          <w:rFonts w:asciiTheme="minorHAnsi" w:hAnsiTheme="minorHAnsi" w:cstheme="minorHAnsi"/>
+          <w:sz w:val="24"/>
+          <w:szCs w:val="32"/>
+        </w:rPr>
+      </w:pPr>
+    </w:p>
+    <w:p>
+      <w:pPr>
+        <w:rPr>
+          <w:rFonts w:asciiTheme="minorHAnsi" w:hAnsiTheme="minorHAnsi" w:cstheme="minorHAnsi"/>
+          <w:sz w:val="24"/>
+          <w:szCs w:val="32"/>
+        </w:rPr>
+      </w:pPr>
+      <w:r>
+        <w:rPr>
+          <w:rFonts w:asciiTheme="minorHAnsi" w:hAnsiTheme="minorHAnsi" w:cstheme="minorHAnsi"/>
+          <w:sz w:val="24"/>
+          <w:szCs w:val="32"/>
+        </w:rPr>
+        <w:t>Site Photo 3:</w:t>
+      </w:r>
+    </w:p>
+    <w:p>
+      <w:pPr>
+        <w:rPr>
+          <w:rFonts w:asciiTheme="minorHAnsi" w:hAnsiTheme="minorHAnsi" w:cstheme="minorHAnsi"/>
+          <w:sz w:val="24"/>
+          <w:szCs w:val="32"/>
+        </w:rPr>
+      </w:pPr>
+      <w:r>
+        <w:rPr>
+          <w:rFonts w:asciiTheme="minorHAnsi" w:hAnsiTheme="minorHAnsi" w:cstheme="minorHAnsi"/>
+          <w:sz w:val="24"/>
+          <w:szCs w:val="32"/>
+        </w:rPr>
+        <w:t>{%photo3}</w:t>
+      </w:r>
+    </w:p>
+    <w:p>
+      <w:pPr>
+        <w:rPr>
+          <w:rFonts w:asciiTheme="minorHAnsi" w:hAnsiTheme="minorHAnsi" w:cstheme="minorHAnsi"/>
+          <w:sz w:val="24"/>
+          <w:szCs w:val="32"/>
+        </w:rPr>
+      </w:pPr>
+    </w:p>
+    <w:p>
+      <w:pPr>
+        <w:rPr>
+          <w:rFonts w:asciiTheme="minorHAnsi" w:hAnsiTheme="minorHAnsi" w:cstheme="minorHAnsi"/>
+          <w:sz w:val="24"/>
+          <w:szCs w:val="32"/>
+        </w:rPr>
+      </w:pPr>
+      <w:r>
+        <w:rPr>
+          <w:rFonts w:asciiTheme="minorHAnsi" w:hAnsiTheme="minorHAnsi" w:cstheme="minorHAnsi"/>
+          <w:sz w:val="24"/>
+          <w:szCs w:val="32"/>
+        </w:rPr>
+        <w:t>Site Photo 4:</w:t>
+      </w:r>
+    </w:p>
+    <w:p>
+      <w:pPr>
+        <w:rPr>
+          <w:rFonts w:asciiTheme="minorHAnsi" w:hAnsiTheme="minorHAnsi" w:cstheme="minorHAnsi"/>
+          <w:sz w:val="24"/>
+          <w:szCs w:val="32"/>
+        </w:rPr>
+      </w:pPr>
+      <w:r>
+        <w:rPr>
+          <w:rFonts w:asciiTheme="minorHAnsi" w:hAnsiTheme="minorHAnsi" w:cstheme="minorHAnsi"/>
+          <w:sz w:val="24"/>
+          <w:szCs w:val="32"/>
+        </w:rPr>
+        <w:t>{%photo4}</w:t>
+      </w:r>
+    </w:p>
+    <w:p>
+      <w:pPr>
+        <w:rPr>
+          <w:rFonts w:asciiTheme="minorHAnsi" w:hAnsiTheme="minorHAnsi" w:cstheme="minorHAnsi"/>
+          <w:sz w:val="24"/>
+          <w:szCs w:val="32"/>
+        </w:rPr>
+      </w:pPr>
+    </w:p>
+    <w:p>
+      <w:pPr>
+        <w:rPr>
+          <w:rFonts w:asciiTheme="minorHAnsi" w:hAnsiTheme="minorHAnsi" w:cstheme="minorHAnsi"/>
+          <w:sz w:val="24"/>
+          <w:szCs w:val="32"/>
+        </w:rPr>
+      </w:pPr>
+      <w:r>
+        <w:rPr>
+          <w:rFonts w:asciiTheme="minorHAnsi" w:hAnsiTheme="minorHAnsi" w:cstheme="minorHAnsi"/>
+          <w:sz w:val="24"/>
+          <w:szCs w:val="32"/>
+        </w:rPr>
+        <w:t>Site Photo 5:</w:t>
+      </w:r>
+    </w:p>
+    <w:p>
+      <w:pPr>
+        <w:rPr>
+          <w:rFonts w:asciiTheme="minorHAnsi" w:hAnsiTheme="minorHAnsi" w:cstheme="minorHAnsi"/>
+          <w:sz w:val="24"/>
+          <w:szCs w:val="32"/>
+        </w:rPr>
+      </w:pPr>
+      <w:r>
+        <w:rPr>
+          <w:rFonts w:asciiTheme="minorHAnsi" w:hAnsiTheme="minorHAnsi" w:cstheme="minorHAnsi"/>
+          <w:sz w:val="24"/>
+          <w:szCs w:val="32"/>
+        </w:rPr>
+        <w:t>{%photo5}</w:t>
+      </w:r>
+    </w:p>
+    <w:p>
+      <w:pPr>
+        <w:rPr>
+          <w:rFonts w:asciiTheme="minorHAnsi" w:hAnsiTheme="minorHAnsi" w:cstheme="minorHAnsi"/>
+          <w:sz w:val="24"/>
+          <w:szCs w:val="32"/>
+        </w:rPr>
+      </w:pPr>
+    </w:p>
+    <w:p>
+      <w:pPr>
+        <w:rPr>
+          <w:rFonts w:asciiTheme="minorHAnsi" w:hAnsiTheme="minorHAnsi" w:cstheme="minorHAnsi"/>
+          <w:sz w:val="24"/>
+          <w:szCs w:val="32"/>
+        </w:rPr>
+      </w:pPr>
+    </w:p>
+    <w:p>
+      <w:pPr>
+        <w:rPr>
+          <w:rFonts w:asciiTheme="minorHAnsi" w:hAnsiTheme="minorHAnsi" w:cstheme="minorHAnsi"/>
+          <w:sz w:val="24"/>
+          <w:szCs w:val="32"/>
+        </w:rPr>
+      </w:pPr>
+    </w:p>
+    <w:p>
+      <w:pPr>
+        <w:rPr>
+          <w:rFonts w:asciiTheme="minorHAnsi" w:hAnsiTheme="minorHAnsi" w:cstheme="minorHAnsi"/>
+          <w:sz w:val="24"/>
+          <w:szCs w:val="32"/>
+        </w:rPr>
+      </w:pPr>
+    </w:p>
+    <w:p>
+      <w:pPr>
+        <w:rPr>
+          <w:rFonts w:asciiTheme="minorHAnsi" w:hAnsiTheme="minorHAnsi" w:cstheme="minorHAnsi"/>
+          <w:sz w:val="24"/>
+          <w:szCs w:val="32"/>
+        </w:rPr>
+      </w:pPr>
     </w:p>
     <w:p>
       <w:pPr>
@@ -7366,7 +8231,7 @@
     </w:pPrDefault>
   </w:docDefaults>
   <w:latentStyles w:defLockedState="0" w:defUIPriority="99" w:defSemiHidden="0" w:defUnhideWhenUsed="0" w:defQFormat="0" w:count="375">
-    <w:lsdException w:name="Normal" w:uiPriority="0" w:qFormat="1"/>
+    <w:lsdException w:name="Normal" w:uiPriority="1" w:qFormat="1"/>
     <w:lsdException w:name="heading 1" w:uiPriority="9" w:qFormat="1"/>
     <w:lsdException w:name="heading 2" w:semiHidden="1" w:uiPriority="9" w:unhideWhenUsed="1" w:qFormat="1"/>
     <w:lsdException w:name="heading 3" w:semiHidden="1" w:uiPriority="9" w:unhideWhenUsed="1" w:qFormat="1"/>
@@ -7746,6 +8611,7 @@
     <w:name w:val="Normal"/>
     <w:uiPriority w:val="1"/>
     <w:qFormat/>
+    <w:rsid w:val="00A44956"/>
     <w:rPr>
       <w:rFonts w:ascii="Lucida Sans Unicode" w:eastAsia="Lucida Sans Unicode" w:hAnsi="Lucida Sans Unicode" w:cs="Lucida Sans Unicode"/>
     </w:rPr>
@@ -8113,7 +8979,7 @@
 </file>
 
 <file path=customXml/itemProps1.xml><?xml version="1.0" encoding="utf-8"?>
-<ds:datastoreItem xmlns:ds="http://schemas.openxmlformats.org/officeDocument/2006/customXml" ds:itemID="{25EC50F4-9FF0-445C-B7CA-090501870FA6}">
+<ds:datastoreItem xmlns:ds="http://schemas.openxmlformats.org/officeDocument/2006/customXml" ds:itemID="{1432F504-E9A3-4BA4-8012-47634B632B4E}">
   <ds:schemaRefs>
     <ds:schemaRef ds:uri="http://schemas.openxmlformats.org/officeDocument/2006/bibliography"/>
   </ds:schemaRefs>

</xml_diff>

<commit_message>
Fix syntax error in wordTemplatePdfService.js
</commit_message>
<xml_diff>
--- a/backend/templates/letterhead.docx
+++ b/backend/templates/letterhead.docx
@@ -566,7 +566,7 @@
               </wp:anchor>
             </w:drawing>
           </mc:Choice>
-          <mc:Fallback xmlns:w16sdtfl="http://schemas.microsoft.com/office/word/2024/wordml/sdtformatlock" xmlns:w16sdtdh="http://schemas.microsoft.com/office/word/2020/wordml/sdtdatahash" xmlns:w16du="http://schemas.microsoft.com/office/word/2023/wordml/word16du" xmlns:w16="http://schemas.microsoft.com/office/word/2018/wordml" xmlns:w16cex="http://schemas.microsoft.com/office/word/2018/wordml/cex" xmlns:oel="http://schemas.microsoft.com/office/2019/extlst">
+          <mc:Fallback xmlns:oel="http://schemas.microsoft.com/office/2019/extlst" xmlns:w16cex="http://schemas.microsoft.com/office/word/2018/wordml/cex" xmlns:w16="http://schemas.microsoft.com/office/word/2018/wordml" xmlns:w16du="http://schemas.microsoft.com/office/word/2023/wordml/word16du" xmlns:w16sdtdh="http://schemas.microsoft.com/office/word/2020/wordml/sdtdatahash" xmlns:w16sdtfl="http://schemas.microsoft.com/office/word/2024/wordml/sdtformatlock">
             <w:pict>
               <v:group w14:anchorId="309369E6" id="Group 1" o:spid="_x0000_s1026" style="position:absolute;margin-left:63.3pt;margin-top:0;width:532.25pt;height:93.45pt;z-index:-251660288;mso-wrap-distance-left:0;mso-wrap-distance-right:0;mso-position-horizontal-relative:page;mso-position-vertical-relative:page" coordsize="67597,11815" o:gfxdata="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">
                 <v:shape id="Graphic 2" o:spid="_x0000_s1027" style="position:absolute;left:27351;width:36544;height:3225;visibility:visible;mso-wrap-style:square;v-text-anchor:top" coordsize="3654425,322580" o:gfxdata="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" path="m,l3654294,,1827147,322531,,xe" fillcolor="#f9b361" stroked="f">
@@ -1155,1541 +1155,301 @@
         <w:t>}</w:t>
       </w:r>
     </w:p>
-    <w:tbl>
-      <w:tblPr>
-        <w:tblW w:w="10173" w:type="dxa"/>
-        <w:tblInd w:w="108" w:type="dxa"/>
-        <w:tblLook w:val="04A0" w:firstRow="1" w:lastRow="0" w:firstColumn="1" w:lastColumn="0" w:noHBand="0" w:noVBand="1"/>
-      </w:tblPr>
-      <w:tblGrid>
-        <w:gridCol w:w="853"/>
-        <w:gridCol w:w="9320"/>
-      </w:tblGrid>
-      <w:tr>
-        <w:trPr>
-          <w:trHeight w:val="319"/>
-        </w:trPr>
-        <w:tc>
-          <w:tcPr>
-            <w:tcW w:w="853" w:type="dxa"/>
-            <w:tcBorders>
-              <w:top w:val="single" w:sz="4" w:space="0" w:color="auto"/>
-              <w:left w:val="single" w:sz="4" w:space="0" w:color="auto"/>
-              <w:bottom w:val="single" w:sz="4" w:space="0" w:color="auto"/>
-              <w:right w:val="single" w:sz="4" w:space="0" w:color="auto"/>
-            </w:tcBorders>
-            <w:noWrap/>
-            <w:vAlign w:val="bottom"/>
-            <w:hideMark/>
-          </w:tcPr>
-          <w:p>
-            <w:pPr>
-              <w:widowControl/>
-              <w:autoSpaceDE/>
-              <w:autoSpaceDN/>
-              <w:spacing w:line="276" w:lineRule="auto"/>
-              <w:ind w:right="-65"/>
-              <w:jc w:val="center"/>
-              <w:rPr>
-                <w:rFonts w:asciiTheme="minorHAnsi" w:eastAsia="Times New Roman" w:hAnsiTheme="minorHAnsi"/>
-                <w:color w:val="000000"/>
-                <w:sz w:val="28"/>
-                <w:szCs w:val="28"/>
-                <w:lang w:val="en-IN" w:eastAsia="en-IN"/>
-              </w:rPr>
-            </w:pPr>
-            <w:r>
-              <w:rPr>
-                <w:rFonts w:asciiTheme="minorHAnsi" w:eastAsia="Times New Roman" w:hAnsiTheme="minorHAnsi"/>
-                <w:color w:val="000000"/>
-                <w:sz w:val="28"/>
-                <w:szCs w:val="28"/>
-                <w:lang w:val="en-IN" w:eastAsia="en-IN"/>
-              </w:rPr>
-              <w:t>Sr. No.</w:t>
-            </w:r>
-          </w:p>
-        </w:tc>
-        <w:tc>
-          <w:tcPr>
-            <w:tcW w:w="9320" w:type="dxa"/>
-            <w:tcBorders>
-              <w:top w:val="single" w:sz="4" w:space="0" w:color="auto"/>
-              <w:left w:val="nil"/>
-              <w:bottom w:val="single" w:sz="4" w:space="0" w:color="auto"/>
-              <w:right w:val="single" w:sz="4" w:space="0" w:color="auto"/>
-            </w:tcBorders>
-            <w:noWrap/>
-            <w:vAlign w:val="bottom"/>
-            <w:hideMark/>
-          </w:tcPr>
-          <w:p>
-            <w:pPr>
-              <w:spacing w:line="360" w:lineRule="auto"/>
-              <w:jc w:val="center"/>
-              <w:rPr>
-                <w:rFonts w:asciiTheme="minorHAnsi" w:hAnsiTheme="minorHAnsi"/>
-                <w:sz w:val="28"/>
-                <w:szCs w:val="28"/>
-                <w:lang w:val="en-IN" w:eastAsia="en-IN"/>
-              </w:rPr>
-            </w:pPr>
-            <w:r>
-              <w:rPr>
-                <w:rFonts w:asciiTheme="minorHAnsi" w:hAnsiTheme="minorHAnsi"/>
-                <w:sz w:val="28"/>
-                <w:szCs w:val="28"/>
-                <w:lang w:val="en-IN" w:eastAsia="en-IN"/>
-              </w:rPr>
-              <w:t>Point of discussion/ Observation</w:t>
-            </w:r>
-          </w:p>
-        </w:tc>
-      </w:tr>
-      <w:tr>
-        <w:trPr>
-          <w:trHeight w:val="397"/>
-        </w:trPr>
-        <w:tc>
-          <w:tcPr>
-            <w:tcW w:w="853" w:type="dxa"/>
-            <w:tcBorders>
-              <w:top w:val="nil"/>
-              <w:left w:val="single" w:sz="4" w:space="0" w:color="auto"/>
-              <w:bottom w:val="single" w:sz="4" w:space="0" w:color="auto"/>
-              <w:right w:val="single" w:sz="4" w:space="0" w:color="auto"/>
-            </w:tcBorders>
-            <w:noWrap/>
-            <w:vAlign w:val="bottom"/>
-            <w:hideMark/>
-          </w:tcPr>
-          <w:p>
-            <w:pPr>
-              <w:widowControl/>
-              <w:autoSpaceDE/>
-              <w:autoSpaceDN/>
-              <w:ind w:right="-65"/>
-              <w:rPr>
-                <w:rFonts w:asciiTheme="minorHAnsi" w:eastAsia="Times New Roman" w:hAnsiTheme="minorHAnsi"/>
-                <w:color w:val="000000"/>
-                <w:sz w:val="24"/>
-                <w:szCs w:val="24"/>
-                <w:lang w:val="en-IN" w:eastAsia="en-IN"/>
-              </w:rPr>
-            </w:pPr>
-            <w:r>
-              <w:rPr>
-                <w:rFonts w:asciiTheme="minorHAnsi" w:eastAsia="Times New Roman" w:hAnsiTheme="minorHAnsi"/>
-                <w:color w:val="000000"/>
-                <w:sz w:val="24"/>
-                <w:szCs w:val="24"/>
-                <w:lang w:val="en-IN" w:eastAsia="en-IN"/>
-              </w:rPr>
-              <w:t> </w:t>
-            </w:r>
-            <w:r>
-              <w:rPr>
-                <w:rFonts w:asciiTheme="minorHAnsi" w:eastAsia="Times New Roman" w:hAnsiTheme="minorHAnsi"/>
-                <w:color w:val="000000"/>
-                <w:sz w:val="24"/>
-                <w:szCs w:val="24"/>
-                <w:lang w:val="en-IN" w:eastAsia="en-IN"/>
-              </w:rPr>
-              <w:t>1.</w:t>
-            </w:r>
-          </w:p>
-        </w:tc>
-        <w:tc>
-          <w:tcPr>
-            <w:tcW w:w="9320" w:type="dxa"/>
-            <w:tcBorders>
-              <w:top w:val="single" w:sz="4" w:space="0" w:color="auto"/>
-              <w:left w:val="nil"/>
-              <w:bottom w:val="single" w:sz="4" w:space="0" w:color="auto"/>
-              <w:right w:val="single" w:sz="4" w:space="0" w:color="auto"/>
-            </w:tcBorders>
-            <w:noWrap/>
-            <w:vAlign w:val="bottom"/>
-            <w:hideMark/>
-          </w:tcPr>
-          <w:p>
-            <w:pPr>
-              <w:widowControl/>
-              <w:autoSpaceDE/>
-              <w:autoSpaceDN/>
-              <w:ind w:right="-65"/>
-              <w:rPr>
-                <w:rFonts w:asciiTheme="minorHAnsi" w:eastAsia="Times New Roman" w:hAnsiTheme="minorHAnsi"/>
-                <w:color w:val="000000"/>
-                <w:sz w:val="24"/>
-                <w:szCs w:val="24"/>
-                <w:lang w:val="en-IN" w:eastAsia="en-IN"/>
-              </w:rPr>
-            </w:pPr>
-            <w:r>
-              <w:rPr>
-                <w:color w:val="000000"/>
-                <w:sz w:val="27"/>
-                <w:szCs w:val="27"/>
-                <w:shd w:val="clear" w:color="auto" w:fill="FFFFFF"/>
-              </w:rPr>
-              <w:t>{content}</w:t>
-            </w:r>
-          </w:p>
-        </w:tc>
-      </w:tr>
-      <w:tr>
-        <w:trPr>
-          <w:trHeight w:val="397"/>
-        </w:trPr>
-        <w:tc>
-          <w:tcPr>
-            <w:tcW w:w="853" w:type="dxa"/>
-            <w:tcBorders>
-              <w:top w:val="nil"/>
-              <w:left w:val="single" w:sz="4" w:space="0" w:color="auto"/>
-              <w:bottom w:val="single" w:sz="4" w:space="0" w:color="auto"/>
-              <w:right w:val="single" w:sz="4" w:space="0" w:color="auto"/>
-            </w:tcBorders>
-            <w:noWrap/>
-            <w:vAlign w:val="bottom"/>
-            <w:hideMark/>
-          </w:tcPr>
-          <w:p>
-            <w:pPr>
-              <w:widowControl/>
-              <w:autoSpaceDE/>
-              <w:autoSpaceDN/>
-              <w:ind w:right="-65"/>
-              <w:rPr>
-                <w:rFonts w:asciiTheme="minorHAnsi" w:eastAsia="Times New Roman" w:hAnsiTheme="minorHAnsi"/>
-                <w:color w:val="000000"/>
-                <w:lang w:val="en-IN" w:eastAsia="en-IN"/>
-              </w:rPr>
-            </w:pPr>
-            <w:r>
-              <w:rPr>
-                <w:rFonts w:asciiTheme="minorHAnsi" w:eastAsia="Times New Roman" w:hAnsiTheme="minorHAnsi"/>
-                <w:color w:val="000000"/>
-                <w:lang w:val="en-IN" w:eastAsia="en-IN"/>
-              </w:rPr>
-              <w:t> </w:t>
-            </w:r>
-          </w:p>
-        </w:tc>
-        <w:tc>
-          <w:tcPr>
-            <w:tcW w:w="9320" w:type="dxa"/>
-            <w:tcBorders>
-              <w:top w:val="single" w:sz="4" w:space="0" w:color="auto"/>
-              <w:left w:val="nil"/>
-              <w:bottom w:val="single" w:sz="4" w:space="0" w:color="auto"/>
-              <w:right w:val="single" w:sz="4" w:space="0" w:color="auto"/>
-            </w:tcBorders>
-            <w:noWrap/>
-            <w:vAlign w:val="bottom"/>
-            <w:hideMark/>
-          </w:tcPr>
-          <w:p>
-            <w:pPr>
-              <w:widowControl/>
-              <w:autoSpaceDE/>
-              <w:autoSpaceDN/>
-              <w:ind w:right="-65"/>
-              <w:jc w:val="center"/>
-              <w:rPr>
-                <w:rFonts w:asciiTheme="minorHAnsi" w:eastAsia="Times New Roman" w:hAnsiTheme="minorHAnsi"/>
-                <w:color w:val="000000"/>
-                <w:lang w:val="en-IN" w:eastAsia="en-IN"/>
-              </w:rPr>
-            </w:pPr>
-            <w:r>
-              <w:rPr>
-                <w:rFonts w:asciiTheme="minorHAnsi" w:eastAsia="Times New Roman" w:hAnsiTheme="minorHAnsi"/>
-                <w:color w:val="000000"/>
-                <w:lang w:val="en-IN" w:eastAsia="en-IN"/>
-              </w:rPr>
-              <w:t> </w:t>
-            </w:r>
-          </w:p>
-        </w:tc>
-      </w:tr>
-      <w:tr>
-        <w:trPr>
-          <w:trHeight w:val="397"/>
-        </w:trPr>
-        <w:tc>
-          <w:tcPr>
-            <w:tcW w:w="853" w:type="dxa"/>
-            <w:tcBorders>
-              <w:top w:val="nil"/>
-              <w:left w:val="single" w:sz="4" w:space="0" w:color="auto"/>
-              <w:bottom w:val="single" w:sz="4" w:space="0" w:color="auto"/>
-              <w:right w:val="single" w:sz="4" w:space="0" w:color="auto"/>
-            </w:tcBorders>
-            <w:noWrap/>
-            <w:vAlign w:val="bottom"/>
-            <w:hideMark/>
-          </w:tcPr>
-          <w:p>
-            <w:pPr>
-              <w:widowControl/>
-              <w:autoSpaceDE/>
-              <w:autoSpaceDN/>
-              <w:ind w:right="-65"/>
-              <w:rPr>
-                <w:rFonts w:asciiTheme="minorHAnsi" w:eastAsia="Times New Roman" w:hAnsiTheme="minorHAnsi"/>
-                <w:color w:val="000000"/>
-                <w:lang w:val="en-IN" w:eastAsia="en-IN"/>
-              </w:rPr>
-            </w:pPr>
-            <w:r>
-              <w:rPr>
-                <w:rFonts w:asciiTheme="minorHAnsi" w:eastAsia="Times New Roman" w:hAnsiTheme="minorHAnsi"/>
-                <w:color w:val="000000"/>
-                <w:lang w:val="en-IN" w:eastAsia="en-IN"/>
-              </w:rPr>
-              <w:t> </w:t>
-            </w:r>
-          </w:p>
-        </w:tc>
-        <w:tc>
-          <w:tcPr>
-            <w:tcW w:w="9320" w:type="dxa"/>
-            <w:tcBorders>
-              <w:top w:val="single" w:sz="4" w:space="0" w:color="auto"/>
-              <w:left w:val="nil"/>
-              <w:bottom w:val="single" w:sz="4" w:space="0" w:color="auto"/>
-              <w:right w:val="single" w:sz="4" w:space="0" w:color="auto"/>
-            </w:tcBorders>
-            <w:noWrap/>
-            <w:vAlign w:val="bottom"/>
-            <w:hideMark/>
-          </w:tcPr>
-          <w:p>
-            <w:pPr>
-              <w:widowControl/>
-              <w:autoSpaceDE/>
-              <w:autoSpaceDN/>
-              <w:ind w:right="-65"/>
-              <w:jc w:val="center"/>
-              <w:rPr>
-                <w:rFonts w:asciiTheme="minorHAnsi" w:eastAsia="Times New Roman" w:hAnsiTheme="minorHAnsi"/>
-                <w:color w:val="000000"/>
-                <w:lang w:val="en-IN" w:eastAsia="en-IN"/>
-              </w:rPr>
-            </w:pPr>
-            <w:r>
-              <w:rPr>
-                <w:rFonts w:asciiTheme="minorHAnsi" w:eastAsia="Times New Roman" w:hAnsiTheme="minorHAnsi"/>
-                <w:color w:val="000000"/>
-                <w:lang w:val="en-IN" w:eastAsia="en-IN"/>
-              </w:rPr>
-              <w:t> </w:t>
-            </w:r>
-          </w:p>
-        </w:tc>
-      </w:tr>
-      <w:tr>
-        <w:trPr>
-          <w:trHeight w:val="397"/>
-        </w:trPr>
-        <w:tc>
-          <w:tcPr>
-            <w:tcW w:w="853" w:type="dxa"/>
-            <w:tcBorders>
-              <w:top w:val="nil"/>
-              <w:left w:val="single" w:sz="4" w:space="0" w:color="auto"/>
-              <w:bottom w:val="single" w:sz="4" w:space="0" w:color="auto"/>
-              <w:right w:val="single" w:sz="4" w:space="0" w:color="auto"/>
-            </w:tcBorders>
-            <w:noWrap/>
-            <w:vAlign w:val="bottom"/>
-            <w:hideMark/>
-          </w:tcPr>
-          <w:p>
-            <w:pPr>
-              <w:widowControl/>
-              <w:autoSpaceDE/>
-              <w:autoSpaceDN/>
-              <w:ind w:right="-65"/>
-              <w:rPr>
-                <w:rFonts w:asciiTheme="minorHAnsi" w:eastAsia="Times New Roman" w:hAnsiTheme="minorHAnsi"/>
-                <w:color w:val="000000"/>
-                <w:lang w:val="en-IN" w:eastAsia="en-IN"/>
-              </w:rPr>
-            </w:pPr>
-            <w:r>
-              <w:rPr>
-                <w:rFonts w:asciiTheme="minorHAnsi" w:eastAsia="Times New Roman" w:hAnsiTheme="minorHAnsi"/>
-                <w:color w:val="000000"/>
-                <w:lang w:val="en-IN" w:eastAsia="en-IN"/>
-              </w:rPr>
-              <w:t> </w:t>
-            </w:r>
-          </w:p>
-        </w:tc>
-        <w:tc>
-          <w:tcPr>
-            <w:tcW w:w="9320" w:type="dxa"/>
-            <w:tcBorders>
-              <w:top w:val="single" w:sz="4" w:space="0" w:color="auto"/>
-              <w:left w:val="nil"/>
-              <w:bottom w:val="single" w:sz="4" w:space="0" w:color="auto"/>
-              <w:right w:val="single" w:sz="4" w:space="0" w:color="auto"/>
-            </w:tcBorders>
-            <w:noWrap/>
-            <w:vAlign w:val="bottom"/>
-            <w:hideMark/>
-          </w:tcPr>
-          <w:p>
-            <w:pPr>
-              <w:widowControl/>
-              <w:autoSpaceDE/>
-              <w:autoSpaceDN/>
-              <w:ind w:right="-65"/>
-              <w:jc w:val="center"/>
-              <w:rPr>
-                <w:rFonts w:asciiTheme="minorHAnsi" w:eastAsia="Times New Roman" w:hAnsiTheme="minorHAnsi"/>
-                <w:color w:val="000000"/>
-                <w:lang w:val="en-IN" w:eastAsia="en-IN"/>
-              </w:rPr>
-            </w:pPr>
-            <w:r>
-              <w:rPr>
-                <w:rFonts w:asciiTheme="minorHAnsi" w:eastAsia="Times New Roman" w:hAnsiTheme="minorHAnsi"/>
-                <w:color w:val="000000"/>
-                <w:lang w:val="en-IN" w:eastAsia="en-IN"/>
-              </w:rPr>
-              <w:t> </w:t>
-            </w:r>
-          </w:p>
-        </w:tc>
-      </w:tr>
-      <w:tr>
-        <w:trPr>
-          <w:trHeight w:val="397"/>
-        </w:trPr>
-        <w:tc>
-          <w:tcPr>
-            <w:tcW w:w="853" w:type="dxa"/>
-            <w:tcBorders>
-              <w:top w:val="nil"/>
-              <w:left w:val="single" w:sz="4" w:space="0" w:color="auto"/>
-              <w:bottom w:val="single" w:sz="4" w:space="0" w:color="auto"/>
-              <w:right w:val="single" w:sz="4" w:space="0" w:color="auto"/>
-            </w:tcBorders>
-            <w:noWrap/>
-            <w:vAlign w:val="bottom"/>
-            <w:hideMark/>
-          </w:tcPr>
-          <w:p>
-            <w:pPr>
-              <w:widowControl/>
-              <w:autoSpaceDE/>
-              <w:autoSpaceDN/>
-              <w:ind w:right="-65"/>
-              <w:rPr>
-                <w:rFonts w:asciiTheme="minorHAnsi" w:eastAsia="Times New Roman" w:hAnsiTheme="minorHAnsi"/>
-                <w:color w:val="000000"/>
-                <w:lang w:val="en-IN" w:eastAsia="en-IN"/>
-              </w:rPr>
-            </w:pPr>
-            <w:r>
-              <w:rPr>
-                <w:rFonts w:asciiTheme="minorHAnsi" w:eastAsia="Times New Roman" w:hAnsiTheme="minorHAnsi"/>
-                <w:color w:val="000000"/>
-                <w:lang w:val="en-IN" w:eastAsia="en-IN"/>
-              </w:rPr>
-              <w:t> </w:t>
-            </w:r>
-          </w:p>
-        </w:tc>
-        <w:tc>
-          <w:tcPr>
-            <w:tcW w:w="9320" w:type="dxa"/>
-            <w:tcBorders>
-              <w:top w:val="single" w:sz="4" w:space="0" w:color="auto"/>
-              <w:left w:val="nil"/>
-              <w:bottom w:val="single" w:sz="4" w:space="0" w:color="auto"/>
-              <w:right w:val="single" w:sz="4" w:space="0" w:color="auto"/>
-            </w:tcBorders>
-            <w:noWrap/>
-            <w:vAlign w:val="bottom"/>
-            <w:hideMark/>
-          </w:tcPr>
-          <w:p>
-            <w:pPr>
-              <w:widowControl/>
-              <w:autoSpaceDE/>
-              <w:autoSpaceDN/>
-              <w:ind w:right="-65"/>
-              <w:jc w:val="center"/>
-              <w:rPr>
-                <w:rFonts w:asciiTheme="minorHAnsi" w:eastAsia="Times New Roman" w:hAnsiTheme="minorHAnsi"/>
-                <w:color w:val="000000"/>
-                <w:lang w:val="en-IN" w:eastAsia="en-IN"/>
-              </w:rPr>
-            </w:pPr>
-            <w:r>
-              <w:rPr>
-                <w:rFonts w:asciiTheme="minorHAnsi" w:eastAsia="Times New Roman" w:hAnsiTheme="minorHAnsi"/>
-                <w:color w:val="000000"/>
-                <w:lang w:val="en-IN" w:eastAsia="en-IN"/>
-              </w:rPr>
-              <w:t> </w:t>
-            </w:r>
-          </w:p>
-        </w:tc>
-      </w:tr>
-      <w:tr>
-        <w:trPr>
-          <w:trHeight w:val="397"/>
-        </w:trPr>
-        <w:tc>
-          <w:tcPr>
-            <w:tcW w:w="853" w:type="dxa"/>
-            <w:tcBorders>
-              <w:top w:val="nil"/>
-              <w:left w:val="single" w:sz="4" w:space="0" w:color="auto"/>
-              <w:bottom w:val="single" w:sz="4" w:space="0" w:color="auto"/>
-              <w:right w:val="single" w:sz="4" w:space="0" w:color="auto"/>
-            </w:tcBorders>
-            <w:noWrap/>
-            <w:vAlign w:val="bottom"/>
-            <w:hideMark/>
-          </w:tcPr>
-          <w:p>
-            <w:pPr>
-              <w:widowControl/>
-              <w:autoSpaceDE/>
-              <w:autoSpaceDN/>
-              <w:ind w:right="-65"/>
-              <w:rPr>
-                <w:rFonts w:asciiTheme="minorHAnsi" w:eastAsia="Times New Roman" w:hAnsiTheme="minorHAnsi"/>
-                <w:color w:val="000000"/>
-                <w:lang w:val="en-IN" w:eastAsia="en-IN"/>
-              </w:rPr>
-            </w:pPr>
-            <w:r>
-              <w:rPr>
-                <w:rFonts w:asciiTheme="minorHAnsi" w:eastAsia="Times New Roman" w:hAnsiTheme="minorHAnsi"/>
-                <w:color w:val="000000"/>
-                <w:lang w:val="en-IN" w:eastAsia="en-IN"/>
-              </w:rPr>
-              <w:t> </w:t>
-            </w:r>
-          </w:p>
-        </w:tc>
-        <w:tc>
-          <w:tcPr>
-            <w:tcW w:w="9320" w:type="dxa"/>
-            <w:tcBorders>
-              <w:top w:val="single" w:sz="4" w:space="0" w:color="auto"/>
-              <w:left w:val="nil"/>
-              <w:bottom w:val="single" w:sz="4" w:space="0" w:color="auto"/>
-              <w:right w:val="single" w:sz="4" w:space="0" w:color="auto"/>
-            </w:tcBorders>
-            <w:noWrap/>
-            <w:vAlign w:val="bottom"/>
-            <w:hideMark/>
-          </w:tcPr>
-          <w:p>
-            <w:pPr>
-              <w:widowControl/>
-              <w:autoSpaceDE/>
-              <w:autoSpaceDN/>
-              <w:ind w:right="-65"/>
-              <w:jc w:val="center"/>
-              <w:rPr>
-                <w:rFonts w:asciiTheme="minorHAnsi" w:eastAsia="Times New Roman" w:hAnsiTheme="minorHAnsi"/>
-                <w:color w:val="000000"/>
-                <w:lang w:val="en-IN" w:eastAsia="en-IN"/>
-              </w:rPr>
-            </w:pPr>
-            <w:r>
-              <w:rPr>
-                <w:rFonts w:asciiTheme="minorHAnsi" w:eastAsia="Times New Roman" w:hAnsiTheme="minorHAnsi"/>
-                <w:color w:val="000000"/>
-                <w:lang w:val="en-IN" w:eastAsia="en-IN"/>
-              </w:rPr>
-              <w:t> </w:t>
-            </w:r>
-          </w:p>
-        </w:tc>
-      </w:tr>
-      <w:tr>
-        <w:trPr>
-          <w:trHeight w:val="397"/>
-        </w:trPr>
-        <w:tc>
-          <w:tcPr>
-            <w:tcW w:w="853" w:type="dxa"/>
-            <w:tcBorders>
-              <w:top w:val="nil"/>
-              <w:left w:val="single" w:sz="4" w:space="0" w:color="auto"/>
-              <w:bottom w:val="single" w:sz="4" w:space="0" w:color="auto"/>
-              <w:right w:val="single" w:sz="4" w:space="0" w:color="auto"/>
-            </w:tcBorders>
-            <w:noWrap/>
-            <w:vAlign w:val="bottom"/>
-            <w:hideMark/>
-          </w:tcPr>
-          <w:p>
-            <w:pPr>
-              <w:widowControl/>
-              <w:autoSpaceDE/>
-              <w:autoSpaceDN/>
-              <w:ind w:right="-65"/>
-              <w:rPr>
-                <w:rFonts w:asciiTheme="minorHAnsi" w:eastAsia="Times New Roman" w:hAnsiTheme="minorHAnsi"/>
-                <w:color w:val="000000"/>
-                <w:lang w:val="en-IN" w:eastAsia="en-IN"/>
-              </w:rPr>
-            </w:pPr>
-            <w:r>
-              <w:rPr>
-                <w:rFonts w:asciiTheme="minorHAnsi" w:eastAsia="Times New Roman" w:hAnsiTheme="minorHAnsi"/>
-                <w:color w:val="000000"/>
-                <w:lang w:val="en-IN" w:eastAsia="en-IN"/>
-              </w:rPr>
-              <w:t> </w:t>
-            </w:r>
-          </w:p>
-        </w:tc>
-        <w:tc>
-          <w:tcPr>
-            <w:tcW w:w="9320" w:type="dxa"/>
-            <w:tcBorders>
-              <w:top w:val="single" w:sz="4" w:space="0" w:color="auto"/>
-              <w:left w:val="nil"/>
-              <w:bottom w:val="single" w:sz="4" w:space="0" w:color="auto"/>
-              <w:right w:val="single" w:sz="4" w:space="0" w:color="auto"/>
-            </w:tcBorders>
-            <w:noWrap/>
-            <w:vAlign w:val="bottom"/>
-            <w:hideMark/>
-          </w:tcPr>
-          <w:p>
-            <w:pPr>
-              <w:widowControl/>
-              <w:autoSpaceDE/>
-              <w:autoSpaceDN/>
-              <w:ind w:right="-65"/>
-              <w:jc w:val="center"/>
-              <w:rPr>
-                <w:rFonts w:asciiTheme="minorHAnsi" w:eastAsia="Times New Roman" w:hAnsiTheme="minorHAnsi"/>
-                <w:color w:val="000000"/>
-                <w:lang w:val="en-IN" w:eastAsia="en-IN"/>
-              </w:rPr>
-            </w:pPr>
-            <w:r>
-              <w:rPr>
-                <w:rFonts w:asciiTheme="minorHAnsi" w:eastAsia="Times New Roman" w:hAnsiTheme="minorHAnsi"/>
-                <w:color w:val="000000"/>
-                <w:lang w:val="en-IN" w:eastAsia="en-IN"/>
-              </w:rPr>
-              <w:t> </w:t>
-            </w:r>
-          </w:p>
-        </w:tc>
-      </w:tr>
-      <w:tr>
-        <w:trPr>
-          <w:trHeight w:val="397"/>
-        </w:trPr>
-        <w:tc>
-          <w:tcPr>
-            <w:tcW w:w="853" w:type="dxa"/>
-            <w:tcBorders>
-              <w:top w:val="nil"/>
-              <w:left w:val="single" w:sz="4" w:space="0" w:color="auto"/>
-              <w:bottom w:val="single" w:sz="4" w:space="0" w:color="auto"/>
-              <w:right w:val="single" w:sz="4" w:space="0" w:color="auto"/>
-            </w:tcBorders>
-            <w:noWrap/>
-            <w:vAlign w:val="bottom"/>
-            <w:hideMark/>
-          </w:tcPr>
-          <w:p>
-            <w:pPr>
-              <w:widowControl/>
-              <w:autoSpaceDE/>
-              <w:autoSpaceDN/>
-              <w:ind w:right="-65"/>
-              <w:rPr>
-                <w:rFonts w:asciiTheme="minorHAnsi" w:eastAsia="Times New Roman" w:hAnsiTheme="minorHAnsi"/>
-                <w:color w:val="000000"/>
-                <w:lang w:val="en-IN" w:eastAsia="en-IN"/>
-              </w:rPr>
-            </w:pPr>
-            <w:r>
-              <w:rPr>
-                <w:rFonts w:asciiTheme="minorHAnsi" w:eastAsia="Times New Roman" w:hAnsiTheme="minorHAnsi"/>
-                <w:color w:val="000000"/>
-                <w:lang w:val="en-IN" w:eastAsia="en-IN"/>
-              </w:rPr>
-              <w:t> </w:t>
-            </w:r>
-          </w:p>
-        </w:tc>
-        <w:tc>
-          <w:tcPr>
-            <w:tcW w:w="9320" w:type="dxa"/>
-            <w:tcBorders>
-              <w:top w:val="single" w:sz="4" w:space="0" w:color="auto"/>
-              <w:left w:val="nil"/>
-              <w:bottom w:val="single" w:sz="4" w:space="0" w:color="auto"/>
-              <w:right w:val="single" w:sz="4" w:space="0" w:color="auto"/>
-            </w:tcBorders>
-            <w:noWrap/>
-            <w:vAlign w:val="bottom"/>
-            <w:hideMark/>
-          </w:tcPr>
-          <w:p>
-            <w:pPr>
-              <w:widowControl/>
-              <w:autoSpaceDE/>
-              <w:autoSpaceDN/>
-              <w:ind w:right="-65"/>
-              <w:jc w:val="center"/>
-              <w:rPr>
-                <w:rFonts w:asciiTheme="minorHAnsi" w:eastAsia="Times New Roman" w:hAnsiTheme="minorHAnsi"/>
-                <w:color w:val="000000"/>
-                <w:lang w:val="en-IN" w:eastAsia="en-IN"/>
-              </w:rPr>
-            </w:pPr>
-            <w:r>
-              <w:rPr>
-                <w:rFonts w:asciiTheme="minorHAnsi" w:eastAsia="Times New Roman" w:hAnsiTheme="minorHAnsi"/>
-                <w:color w:val="000000"/>
-                <w:lang w:val="en-IN" w:eastAsia="en-IN"/>
-              </w:rPr>
-              <w:t> </w:t>
-            </w:r>
-          </w:p>
-        </w:tc>
-      </w:tr>
-      <w:tr>
-        <w:trPr>
-          <w:trHeight w:val="397"/>
-        </w:trPr>
-        <w:tc>
-          <w:tcPr>
-            <w:tcW w:w="853" w:type="dxa"/>
-            <w:tcBorders>
-              <w:top w:val="nil"/>
-              <w:left w:val="single" w:sz="4" w:space="0" w:color="auto"/>
-              <w:bottom w:val="single" w:sz="4" w:space="0" w:color="auto"/>
-              <w:right w:val="single" w:sz="4" w:space="0" w:color="auto"/>
-            </w:tcBorders>
-            <w:noWrap/>
-            <w:vAlign w:val="bottom"/>
-            <w:hideMark/>
-          </w:tcPr>
-          <w:p>
-            <w:pPr>
-              <w:widowControl/>
-              <w:autoSpaceDE/>
-              <w:autoSpaceDN/>
-              <w:ind w:right="-65"/>
-              <w:rPr>
-                <w:rFonts w:asciiTheme="minorHAnsi" w:eastAsia="Times New Roman" w:hAnsiTheme="minorHAnsi"/>
-                <w:color w:val="000000"/>
-                <w:lang w:val="en-IN" w:eastAsia="en-IN"/>
-              </w:rPr>
-            </w:pPr>
-            <w:r>
-              <w:rPr>
-                <w:rFonts w:asciiTheme="minorHAnsi" w:eastAsia="Times New Roman" w:hAnsiTheme="minorHAnsi"/>
-                <w:color w:val="000000"/>
-                <w:lang w:val="en-IN" w:eastAsia="en-IN"/>
-              </w:rPr>
-              <w:t> </w:t>
-            </w:r>
-          </w:p>
-        </w:tc>
-        <w:tc>
-          <w:tcPr>
-            <w:tcW w:w="9320" w:type="dxa"/>
-            <w:tcBorders>
-              <w:top w:val="single" w:sz="4" w:space="0" w:color="auto"/>
-              <w:left w:val="nil"/>
-              <w:bottom w:val="single" w:sz="4" w:space="0" w:color="auto"/>
-              <w:right w:val="single" w:sz="4" w:space="0" w:color="auto"/>
-            </w:tcBorders>
-            <w:noWrap/>
-            <w:vAlign w:val="bottom"/>
-            <w:hideMark/>
-          </w:tcPr>
-          <w:p>
-            <w:pPr>
-              <w:widowControl/>
-              <w:autoSpaceDE/>
-              <w:autoSpaceDN/>
-              <w:ind w:right="-65"/>
-              <w:jc w:val="center"/>
-              <w:rPr>
-                <w:rFonts w:asciiTheme="minorHAnsi" w:eastAsia="Times New Roman" w:hAnsiTheme="minorHAnsi"/>
-                <w:color w:val="000000"/>
-                <w:lang w:val="en-IN" w:eastAsia="en-IN"/>
-              </w:rPr>
-            </w:pPr>
-            <w:r>
-              <w:rPr>
-                <w:rFonts w:asciiTheme="minorHAnsi" w:eastAsia="Times New Roman" w:hAnsiTheme="minorHAnsi"/>
-                <w:color w:val="000000"/>
-                <w:lang w:val="en-IN" w:eastAsia="en-IN"/>
-              </w:rPr>
-              <w:t> </w:t>
-            </w:r>
-          </w:p>
-        </w:tc>
-      </w:tr>
-      <w:tr>
-        <w:trPr>
-          <w:trHeight w:val="397"/>
-        </w:trPr>
-        <w:tc>
-          <w:tcPr>
-            <w:tcW w:w="853" w:type="dxa"/>
-            <w:tcBorders>
-              <w:top w:val="nil"/>
-              <w:left w:val="single" w:sz="4" w:space="0" w:color="auto"/>
-              <w:bottom w:val="single" w:sz="4" w:space="0" w:color="auto"/>
-              <w:right w:val="single" w:sz="4" w:space="0" w:color="auto"/>
-            </w:tcBorders>
-            <w:noWrap/>
-            <w:vAlign w:val="bottom"/>
-            <w:hideMark/>
-          </w:tcPr>
-          <w:p>
-            <w:pPr>
-              <w:widowControl/>
-              <w:autoSpaceDE/>
-              <w:autoSpaceDN/>
-              <w:ind w:right="-65"/>
-              <w:rPr>
-                <w:rFonts w:asciiTheme="minorHAnsi" w:eastAsia="Times New Roman" w:hAnsiTheme="minorHAnsi"/>
-                <w:color w:val="000000"/>
-                <w:lang w:val="en-IN" w:eastAsia="en-IN"/>
-              </w:rPr>
-            </w:pPr>
-            <w:r>
-              <w:rPr>
-                <w:rFonts w:asciiTheme="minorHAnsi" w:eastAsia="Times New Roman" w:hAnsiTheme="minorHAnsi"/>
-                <w:color w:val="000000"/>
-                <w:lang w:val="en-IN" w:eastAsia="en-IN"/>
-              </w:rPr>
-              <w:t> </w:t>
-            </w:r>
-          </w:p>
-        </w:tc>
-        <w:tc>
-          <w:tcPr>
-            <w:tcW w:w="9320" w:type="dxa"/>
-            <w:tcBorders>
-              <w:top w:val="single" w:sz="4" w:space="0" w:color="auto"/>
-              <w:left w:val="nil"/>
-              <w:bottom w:val="single" w:sz="4" w:space="0" w:color="auto"/>
-              <w:right w:val="single" w:sz="4" w:space="0" w:color="auto"/>
-            </w:tcBorders>
-            <w:noWrap/>
-            <w:vAlign w:val="bottom"/>
-            <w:hideMark/>
-          </w:tcPr>
-          <w:p>
-            <w:pPr>
-              <w:widowControl/>
-              <w:autoSpaceDE/>
-              <w:autoSpaceDN/>
-              <w:ind w:right="-65"/>
-              <w:jc w:val="center"/>
-              <w:rPr>
-                <w:rFonts w:asciiTheme="minorHAnsi" w:eastAsia="Times New Roman" w:hAnsiTheme="minorHAnsi"/>
-                <w:color w:val="000000"/>
-                <w:lang w:val="en-IN" w:eastAsia="en-IN"/>
-              </w:rPr>
-            </w:pPr>
-            <w:r>
-              <w:rPr>
-                <w:rFonts w:asciiTheme="minorHAnsi" w:eastAsia="Times New Roman" w:hAnsiTheme="minorHAnsi"/>
-                <w:color w:val="000000"/>
-                <w:lang w:val="en-IN" w:eastAsia="en-IN"/>
-              </w:rPr>
-              <w:t> </w:t>
-            </w:r>
-          </w:p>
-        </w:tc>
-      </w:tr>
-      <w:tr>
-        <w:trPr>
-          <w:trHeight w:val="397"/>
-        </w:trPr>
-        <w:tc>
-          <w:tcPr>
-            <w:tcW w:w="853" w:type="dxa"/>
-            <w:tcBorders>
-              <w:top w:val="nil"/>
-              <w:left w:val="single" w:sz="4" w:space="0" w:color="auto"/>
-              <w:bottom w:val="single" w:sz="4" w:space="0" w:color="auto"/>
-              <w:right w:val="single" w:sz="4" w:space="0" w:color="auto"/>
-            </w:tcBorders>
-            <w:noWrap/>
-            <w:vAlign w:val="bottom"/>
-            <w:hideMark/>
-          </w:tcPr>
-          <w:p>
-            <w:pPr>
-              <w:widowControl/>
-              <w:autoSpaceDE/>
-              <w:autoSpaceDN/>
-              <w:ind w:right="-65"/>
-              <w:rPr>
-                <w:rFonts w:asciiTheme="minorHAnsi" w:eastAsia="Times New Roman" w:hAnsiTheme="minorHAnsi"/>
-                <w:color w:val="000000"/>
-                <w:lang w:val="en-IN" w:eastAsia="en-IN"/>
-              </w:rPr>
-            </w:pPr>
-            <w:r>
-              <w:rPr>
-                <w:rFonts w:asciiTheme="minorHAnsi" w:eastAsia="Times New Roman" w:hAnsiTheme="minorHAnsi"/>
-                <w:color w:val="000000"/>
-                <w:lang w:val="en-IN" w:eastAsia="en-IN"/>
-              </w:rPr>
-              <w:t> </w:t>
-            </w:r>
-          </w:p>
-        </w:tc>
-        <w:tc>
-          <w:tcPr>
-            <w:tcW w:w="9320" w:type="dxa"/>
-            <w:tcBorders>
-              <w:top w:val="single" w:sz="4" w:space="0" w:color="auto"/>
-              <w:left w:val="nil"/>
-              <w:bottom w:val="single" w:sz="4" w:space="0" w:color="auto"/>
-              <w:right w:val="single" w:sz="4" w:space="0" w:color="auto"/>
-            </w:tcBorders>
-            <w:noWrap/>
-            <w:vAlign w:val="bottom"/>
-            <w:hideMark/>
-          </w:tcPr>
-          <w:p>
-            <w:pPr>
-              <w:widowControl/>
-              <w:autoSpaceDE/>
-              <w:autoSpaceDN/>
-              <w:ind w:right="-65"/>
-              <w:jc w:val="center"/>
-              <w:rPr>
-                <w:rFonts w:asciiTheme="minorHAnsi" w:eastAsia="Times New Roman" w:hAnsiTheme="minorHAnsi"/>
-                <w:color w:val="000000"/>
-                <w:lang w:val="en-IN" w:eastAsia="en-IN"/>
-              </w:rPr>
-            </w:pPr>
-            <w:r>
-              <w:rPr>
-                <w:rFonts w:asciiTheme="minorHAnsi" w:eastAsia="Times New Roman" w:hAnsiTheme="minorHAnsi"/>
-                <w:color w:val="000000"/>
-                <w:lang w:val="en-IN" w:eastAsia="en-IN"/>
-              </w:rPr>
-              <w:t> </w:t>
-            </w:r>
-          </w:p>
-        </w:tc>
-      </w:tr>
-      <w:tr>
-        <w:trPr>
-          <w:trHeight w:val="397"/>
-        </w:trPr>
-        <w:tc>
-          <w:tcPr>
-            <w:tcW w:w="853" w:type="dxa"/>
-            <w:tcBorders>
-              <w:top w:val="nil"/>
-              <w:left w:val="single" w:sz="4" w:space="0" w:color="auto"/>
-              <w:bottom w:val="single" w:sz="4" w:space="0" w:color="auto"/>
-              <w:right w:val="single" w:sz="4" w:space="0" w:color="auto"/>
-            </w:tcBorders>
-            <w:noWrap/>
-            <w:vAlign w:val="bottom"/>
-            <w:hideMark/>
-          </w:tcPr>
-          <w:p>
-            <w:pPr>
-              <w:widowControl/>
-              <w:autoSpaceDE/>
-              <w:autoSpaceDN/>
-              <w:ind w:right="-65"/>
-              <w:rPr>
-                <w:rFonts w:asciiTheme="minorHAnsi" w:eastAsia="Times New Roman" w:hAnsiTheme="minorHAnsi"/>
-                <w:color w:val="000000"/>
-                <w:lang w:val="en-IN" w:eastAsia="en-IN"/>
-              </w:rPr>
-            </w:pPr>
-            <w:r>
-              <w:rPr>
-                <w:rFonts w:asciiTheme="minorHAnsi" w:eastAsia="Times New Roman" w:hAnsiTheme="minorHAnsi"/>
-                <w:color w:val="000000"/>
-                <w:lang w:val="en-IN" w:eastAsia="en-IN"/>
-              </w:rPr>
-              <w:t> </w:t>
-            </w:r>
-          </w:p>
-        </w:tc>
-        <w:tc>
-          <w:tcPr>
-            <w:tcW w:w="9320" w:type="dxa"/>
-            <w:tcBorders>
-              <w:top w:val="single" w:sz="4" w:space="0" w:color="auto"/>
-              <w:left w:val="nil"/>
-              <w:bottom w:val="single" w:sz="4" w:space="0" w:color="auto"/>
-              <w:right w:val="single" w:sz="4" w:space="0" w:color="auto"/>
-            </w:tcBorders>
-            <w:noWrap/>
-            <w:vAlign w:val="bottom"/>
-            <w:hideMark/>
-          </w:tcPr>
-          <w:p>
-            <w:pPr>
-              <w:widowControl/>
-              <w:autoSpaceDE/>
-              <w:autoSpaceDN/>
-              <w:ind w:right="-65"/>
-              <w:jc w:val="center"/>
-              <w:rPr>
-                <w:rFonts w:asciiTheme="minorHAnsi" w:eastAsia="Times New Roman" w:hAnsiTheme="minorHAnsi"/>
-                <w:color w:val="000000"/>
-                <w:lang w:val="en-IN" w:eastAsia="en-IN"/>
-              </w:rPr>
-            </w:pPr>
-            <w:r>
-              <w:rPr>
-                <w:rFonts w:asciiTheme="minorHAnsi" w:eastAsia="Times New Roman" w:hAnsiTheme="minorHAnsi"/>
-                <w:color w:val="000000"/>
-                <w:lang w:val="en-IN" w:eastAsia="en-IN"/>
-              </w:rPr>
-              <w:t> </w:t>
-            </w:r>
-          </w:p>
-        </w:tc>
-      </w:tr>
-      <w:tr>
-        <w:trPr>
-          <w:trHeight w:val="397"/>
-        </w:trPr>
-        <w:tc>
-          <w:tcPr>
-            <w:tcW w:w="853" w:type="dxa"/>
-            <w:tcBorders>
-              <w:top w:val="nil"/>
-              <w:left w:val="single" w:sz="4" w:space="0" w:color="auto"/>
-              <w:bottom w:val="single" w:sz="4" w:space="0" w:color="auto"/>
-              <w:right w:val="single" w:sz="4" w:space="0" w:color="auto"/>
-            </w:tcBorders>
-            <w:noWrap/>
-            <w:vAlign w:val="bottom"/>
-            <w:hideMark/>
-          </w:tcPr>
-          <w:p>
-            <w:pPr>
-              <w:widowControl/>
-              <w:autoSpaceDE/>
-              <w:autoSpaceDN/>
-              <w:ind w:right="-65"/>
-              <w:rPr>
-                <w:rFonts w:asciiTheme="minorHAnsi" w:eastAsia="Times New Roman" w:hAnsiTheme="minorHAnsi"/>
-                <w:color w:val="000000"/>
-                <w:lang w:val="en-IN" w:eastAsia="en-IN"/>
-              </w:rPr>
-            </w:pPr>
-            <w:r>
-              <w:rPr>
-                <w:rFonts w:asciiTheme="minorHAnsi" w:eastAsia="Times New Roman" w:hAnsiTheme="minorHAnsi"/>
-                <w:color w:val="000000"/>
-                <w:lang w:val="en-IN" w:eastAsia="en-IN"/>
-              </w:rPr>
-              <w:t> </w:t>
-            </w:r>
-          </w:p>
-        </w:tc>
-        <w:tc>
-          <w:tcPr>
-            <w:tcW w:w="9320" w:type="dxa"/>
-            <w:tcBorders>
-              <w:top w:val="single" w:sz="4" w:space="0" w:color="auto"/>
-              <w:left w:val="nil"/>
-              <w:bottom w:val="single" w:sz="4" w:space="0" w:color="auto"/>
-              <w:right w:val="single" w:sz="4" w:space="0" w:color="auto"/>
-            </w:tcBorders>
-            <w:noWrap/>
-            <w:vAlign w:val="bottom"/>
-            <w:hideMark/>
-          </w:tcPr>
-          <w:p>
-            <w:pPr>
-              <w:widowControl/>
-              <w:autoSpaceDE/>
-              <w:autoSpaceDN/>
-              <w:ind w:right="-65"/>
-              <w:jc w:val="center"/>
-              <w:rPr>
-                <w:rFonts w:asciiTheme="minorHAnsi" w:eastAsia="Times New Roman" w:hAnsiTheme="minorHAnsi"/>
-                <w:color w:val="000000"/>
-                <w:lang w:val="en-IN" w:eastAsia="en-IN"/>
-              </w:rPr>
-            </w:pPr>
-            <w:r>
-              <w:rPr>
-                <w:rFonts w:asciiTheme="minorHAnsi" w:eastAsia="Times New Roman" w:hAnsiTheme="minorHAnsi"/>
-                <w:color w:val="000000"/>
-                <w:lang w:val="en-IN" w:eastAsia="en-IN"/>
-              </w:rPr>
-              <w:t> </w:t>
-            </w:r>
-          </w:p>
-        </w:tc>
-      </w:tr>
-      <w:tr>
-        <w:trPr>
-          <w:trHeight w:val="397"/>
-        </w:trPr>
-        <w:tc>
-          <w:tcPr>
-            <w:tcW w:w="853" w:type="dxa"/>
-            <w:tcBorders>
-              <w:top w:val="nil"/>
-              <w:left w:val="single" w:sz="4" w:space="0" w:color="auto"/>
-              <w:bottom w:val="single" w:sz="4" w:space="0" w:color="auto"/>
-              <w:right w:val="single" w:sz="4" w:space="0" w:color="auto"/>
-            </w:tcBorders>
-            <w:noWrap/>
-            <w:vAlign w:val="bottom"/>
-            <w:hideMark/>
-          </w:tcPr>
-          <w:p>
-            <w:pPr>
-              <w:widowControl/>
-              <w:autoSpaceDE/>
-              <w:autoSpaceDN/>
-              <w:ind w:right="-65"/>
-              <w:rPr>
-                <w:rFonts w:asciiTheme="minorHAnsi" w:eastAsia="Times New Roman" w:hAnsiTheme="minorHAnsi"/>
-                <w:color w:val="000000"/>
-                <w:lang w:val="en-IN" w:eastAsia="en-IN"/>
-              </w:rPr>
-            </w:pPr>
-            <w:r>
-              <w:rPr>
-                <w:rFonts w:asciiTheme="minorHAnsi" w:eastAsia="Times New Roman" w:hAnsiTheme="minorHAnsi"/>
-                <w:color w:val="000000"/>
-                <w:lang w:val="en-IN" w:eastAsia="en-IN"/>
-              </w:rPr>
-              <w:t> </w:t>
-            </w:r>
-          </w:p>
-        </w:tc>
-        <w:tc>
-          <w:tcPr>
-            <w:tcW w:w="9320" w:type="dxa"/>
-            <w:tcBorders>
-              <w:top w:val="single" w:sz="4" w:space="0" w:color="auto"/>
-              <w:left w:val="nil"/>
-              <w:bottom w:val="single" w:sz="4" w:space="0" w:color="auto"/>
-              <w:right w:val="single" w:sz="4" w:space="0" w:color="auto"/>
-            </w:tcBorders>
-            <w:noWrap/>
-            <w:vAlign w:val="bottom"/>
-            <w:hideMark/>
-          </w:tcPr>
-          <w:p>
-            <w:pPr>
-              <w:widowControl/>
-              <w:autoSpaceDE/>
-              <w:autoSpaceDN/>
-              <w:ind w:right="-65"/>
-              <w:jc w:val="center"/>
-              <w:rPr>
-                <w:rFonts w:asciiTheme="minorHAnsi" w:eastAsia="Times New Roman" w:hAnsiTheme="minorHAnsi"/>
-                <w:color w:val="000000"/>
-                <w:lang w:val="en-IN" w:eastAsia="en-IN"/>
-              </w:rPr>
-            </w:pPr>
-            <w:r>
-              <w:rPr>
-                <w:rFonts w:asciiTheme="minorHAnsi" w:eastAsia="Times New Roman" w:hAnsiTheme="minorHAnsi"/>
-                <w:color w:val="000000"/>
-                <w:lang w:val="en-IN" w:eastAsia="en-IN"/>
-              </w:rPr>
-              <w:t> </w:t>
-            </w:r>
-          </w:p>
-        </w:tc>
-      </w:tr>
-      <w:tr>
-        <w:trPr>
-          <w:trHeight w:val="397"/>
-        </w:trPr>
-        <w:tc>
-          <w:tcPr>
-            <w:tcW w:w="853" w:type="dxa"/>
-            <w:tcBorders>
-              <w:top w:val="nil"/>
-              <w:left w:val="single" w:sz="4" w:space="0" w:color="auto"/>
-              <w:bottom w:val="single" w:sz="4" w:space="0" w:color="auto"/>
-              <w:right w:val="single" w:sz="4" w:space="0" w:color="auto"/>
-            </w:tcBorders>
-            <w:noWrap/>
-            <w:vAlign w:val="bottom"/>
-            <w:hideMark/>
-          </w:tcPr>
-          <w:p>
-            <w:pPr>
-              <w:widowControl/>
-              <w:autoSpaceDE/>
-              <w:autoSpaceDN/>
-              <w:ind w:right="-65"/>
-              <w:rPr>
-                <w:rFonts w:asciiTheme="minorHAnsi" w:eastAsia="Times New Roman" w:hAnsiTheme="minorHAnsi"/>
-                <w:color w:val="000000"/>
-                <w:lang w:val="en-IN" w:eastAsia="en-IN"/>
-              </w:rPr>
-            </w:pPr>
-            <w:r>
-              <w:rPr>
-                <w:rFonts w:asciiTheme="minorHAnsi" w:eastAsia="Times New Roman" w:hAnsiTheme="minorHAnsi"/>
-                <w:color w:val="000000"/>
-                <w:lang w:val="en-IN" w:eastAsia="en-IN"/>
-              </w:rPr>
-              <w:t> </w:t>
-            </w:r>
-          </w:p>
-        </w:tc>
-        <w:tc>
-          <w:tcPr>
-            <w:tcW w:w="9320" w:type="dxa"/>
-            <w:tcBorders>
-              <w:top w:val="single" w:sz="4" w:space="0" w:color="auto"/>
-              <w:left w:val="nil"/>
-              <w:bottom w:val="single" w:sz="4" w:space="0" w:color="auto"/>
-              <w:right w:val="single" w:sz="4" w:space="0" w:color="auto"/>
-            </w:tcBorders>
-            <w:noWrap/>
-            <w:vAlign w:val="bottom"/>
-            <w:hideMark/>
-          </w:tcPr>
-          <w:p>
-            <w:pPr>
-              <w:widowControl/>
-              <w:autoSpaceDE/>
-              <w:autoSpaceDN/>
-              <w:ind w:right="-65"/>
-              <w:jc w:val="center"/>
-              <w:rPr>
-                <w:rFonts w:asciiTheme="minorHAnsi" w:eastAsia="Times New Roman" w:hAnsiTheme="minorHAnsi"/>
-                <w:color w:val="000000"/>
-                <w:lang w:val="en-IN" w:eastAsia="en-IN"/>
-              </w:rPr>
-            </w:pPr>
-            <w:r>
-              <w:rPr>
-                <w:rFonts w:asciiTheme="minorHAnsi" w:eastAsia="Times New Roman" w:hAnsiTheme="minorHAnsi"/>
-                <w:color w:val="000000"/>
-                <w:lang w:val="en-IN" w:eastAsia="en-IN"/>
-              </w:rPr>
-              <w:t> </w:t>
-            </w:r>
-          </w:p>
-        </w:tc>
-      </w:tr>
-      <w:tr>
-        <w:trPr>
-          <w:trHeight w:val="397"/>
-        </w:trPr>
-        <w:tc>
-          <w:tcPr>
-            <w:tcW w:w="853" w:type="dxa"/>
-            <w:tcBorders>
-              <w:top w:val="nil"/>
-              <w:left w:val="single" w:sz="4" w:space="0" w:color="auto"/>
-              <w:bottom w:val="single" w:sz="4" w:space="0" w:color="auto"/>
-              <w:right w:val="single" w:sz="4" w:space="0" w:color="auto"/>
-            </w:tcBorders>
-            <w:noWrap/>
-            <w:vAlign w:val="bottom"/>
-            <w:hideMark/>
-          </w:tcPr>
-          <w:p>
-            <w:pPr>
-              <w:widowControl/>
-              <w:autoSpaceDE/>
-              <w:autoSpaceDN/>
-              <w:ind w:right="-65"/>
-              <w:rPr>
-                <w:rFonts w:asciiTheme="minorHAnsi" w:eastAsia="Times New Roman" w:hAnsiTheme="minorHAnsi"/>
-                <w:color w:val="000000"/>
-                <w:lang w:val="en-IN" w:eastAsia="en-IN"/>
-              </w:rPr>
-            </w:pPr>
-            <w:r>
-              <w:rPr>
-                <w:rFonts w:asciiTheme="minorHAnsi" w:eastAsia="Times New Roman" w:hAnsiTheme="minorHAnsi"/>
-                <w:color w:val="000000"/>
-                <w:lang w:val="en-IN" w:eastAsia="en-IN"/>
-              </w:rPr>
-              <w:t> </w:t>
-            </w:r>
-          </w:p>
-        </w:tc>
-        <w:tc>
-          <w:tcPr>
-            <w:tcW w:w="9320" w:type="dxa"/>
-            <w:tcBorders>
-              <w:top w:val="single" w:sz="4" w:space="0" w:color="auto"/>
-              <w:left w:val="nil"/>
-              <w:bottom w:val="single" w:sz="4" w:space="0" w:color="auto"/>
-              <w:right w:val="single" w:sz="4" w:space="0" w:color="auto"/>
-            </w:tcBorders>
-            <w:noWrap/>
-            <w:vAlign w:val="bottom"/>
-            <w:hideMark/>
-          </w:tcPr>
-          <w:p>
-            <w:pPr>
-              <w:widowControl/>
-              <w:autoSpaceDE/>
-              <w:autoSpaceDN/>
-              <w:ind w:right="-65"/>
-              <w:jc w:val="center"/>
-              <w:rPr>
-                <w:rFonts w:asciiTheme="minorHAnsi" w:eastAsia="Times New Roman" w:hAnsiTheme="minorHAnsi"/>
-                <w:color w:val="000000"/>
-                <w:lang w:val="en-IN" w:eastAsia="en-IN"/>
-              </w:rPr>
-            </w:pPr>
-            <w:r>
-              <w:rPr>
-                <w:rFonts w:asciiTheme="minorHAnsi" w:eastAsia="Times New Roman" w:hAnsiTheme="minorHAnsi"/>
-                <w:color w:val="000000"/>
-                <w:lang w:val="en-IN" w:eastAsia="en-IN"/>
-              </w:rPr>
-              <w:t> </w:t>
-            </w:r>
-          </w:p>
-        </w:tc>
-      </w:tr>
-      <w:tr>
-        <w:trPr>
-          <w:trHeight w:val="397"/>
-        </w:trPr>
-        <w:tc>
-          <w:tcPr>
-            <w:tcW w:w="853" w:type="dxa"/>
-            <w:tcBorders>
-              <w:top w:val="nil"/>
-              <w:left w:val="single" w:sz="4" w:space="0" w:color="auto"/>
-              <w:bottom w:val="single" w:sz="4" w:space="0" w:color="auto"/>
-              <w:right w:val="single" w:sz="4" w:space="0" w:color="auto"/>
-            </w:tcBorders>
-            <w:noWrap/>
-            <w:vAlign w:val="bottom"/>
-            <w:hideMark/>
-          </w:tcPr>
-          <w:p>
-            <w:pPr>
-              <w:widowControl/>
-              <w:autoSpaceDE/>
-              <w:autoSpaceDN/>
-              <w:ind w:right="-65"/>
-              <w:rPr>
-                <w:rFonts w:asciiTheme="minorHAnsi" w:eastAsia="Times New Roman" w:hAnsiTheme="minorHAnsi"/>
-                <w:color w:val="000000"/>
-                <w:lang w:val="en-IN" w:eastAsia="en-IN"/>
-              </w:rPr>
-            </w:pPr>
-            <w:r>
-              <w:rPr>
-                <w:rFonts w:asciiTheme="minorHAnsi" w:eastAsia="Times New Roman" w:hAnsiTheme="minorHAnsi"/>
-                <w:color w:val="000000"/>
-                <w:lang w:val="en-IN" w:eastAsia="en-IN"/>
-              </w:rPr>
-              <w:t> </w:t>
-            </w:r>
-          </w:p>
-        </w:tc>
-        <w:tc>
-          <w:tcPr>
-            <w:tcW w:w="9320" w:type="dxa"/>
-            <w:tcBorders>
-              <w:top w:val="single" w:sz="4" w:space="0" w:color="auto"/>
-              <w:left w:val="nil"/>
-              <w:bottom w:val="single" w:sz="4" w:space="0" w:color="auto"/>
-              <w:right w:val="single" w:sz="4" w:space="0" w:color="auto"/>
-            </w:tcBorders>
-            <w:noWrap/>
-            <w:vAlign w:val="bottom"/>
-            <w:hideMark/>
-          </w:tcPr>
-          <w:p>
-            <w:pPr>
-              <w:widowControl/>
-              <w:autoSpaceDE/>
-              <w:autoSpaceDN/>
-              <w:ind w:right="-65"/>
-              <w:jc w:val="center"/>
-              <w:rPr>
-                <w:rFonts w:asciiTheme="minorHAnsi" w:eastAsia="Times New Roman" w:hAnsiTheme="minorHAnsi"/>
-                <w:color w:val="000000"/>
-                <w:lang w:val="en-IN" w:eastAsia="en-IN"/>
-              </w:rPr>
-            </w:pPr>
-            <w:r>
-              <w:rPr>
-                <w:rFonts w:asciiTheme="minorHAnsi" w:eastAsia="Times New Roman" w:hAnsiTheme="minorHAnsi"/>
-                <w:color w:val="000000"/>
-                <w:lang w:val="en-IN" w:eastAsia="en-IN"/>
-              </w:rPr>
-              <w:t> </w:t>
-            </w:r>
-          </w:p>
-        </w:tc>
-      </w:tr>
-      <w:tr>
-        <w:trPr>
-          <w:trHeight w:val="397"/>
-        </w:trPr>
-        <w:tc>
-          <w:tcPr>
-            <w:tcW w:w="853" w:type="dxa"/>
-            <w:tcBorders>
-              <w:top w:val="nil"/>
-              <w:left w:val="single" w:sz="4" w:space="0" w:color="auto"/>
-              <w:bottom w:val="single" w:sz="4" w:space="0" w:color="auto"/>
-              <w:right w:val="single" w:sz="4" w:space="0" w:color="auto"/>
-            </w:tcBorders>
-            <w:noWrap/>
-            <w:vAlign w:val="bottom"/>
-            <w:hideMark/>
-          </w:tcPr>
-          <w:p>
-            <w:pPr>
-              <w:widowControl/>
-              <w:autoSpaceDE/>
-              <w:autoSpaceDN/>
-              <w:ind w:right="-65"/>
-              <w:rPr>
-                <w:rFonts w:asciiTheme="minorHAnsi" w:eastAsia="Times New Roman" w:hAnsiTheme="minorHAnsi"/>
-                <w:color w:val="000000"/>
-                <w:lang w:val="en-IN" w:eastAsia="en-IN"/>
-              </w:rPr>
-            </w:pPr>
-            <w:r>
-              <w:rPr>
-                <w:rFonts w:asciiTheme="minorHAnsi" w:eastAsia="Times New Roman" w:hAnsiTheme="minorHAnsi"/>
-                <w:color w:val="000000"/>
-                <w:lang w:val="en-IN" w:eastAsia="en-IN"/>
-              </w:rPr>
-              <w:t> </w:t>
-            </w:r>
-          </w:p>
-        </w:tc>
-        <w:tc>
-          <w:tcPr>
-            <w:tcW w:w="9320" w:type="dxa"/>
-            <w:tcBorders>
-              <w:top w:val="single" w:sz="4" w:space="0" w:color="auto"/>
-              <w:left w:val="nil"/>
-              <w:bottom w:val="single" w:sz="4" w:space="0" w:color="auto"/>
-              <w:right w:val="single" w:sz="4" w:space="0" w:color="auto"/>
-            </w:tcBorders>
-            <w:noWrap/>
-            <w:vAlign w:val="bottom"/>
-            <w:hideMark/>
-          </w:tcPr>
-          <w:p>
-            <w:pPr>
-              <w:widowControl/>
-              <w:autoSpaceDE/>
-              <w:autoSpaceDN/>
-              <w:ind w:right="-65"/>
-              <w:jc w:val="center"/>
-              <w:rPr>
-                <w:rFonts w:asciiTheme="minorHAnsi" w:eastAsia="Times New Roman" w:hAnsiTheme="minorHAnsi"/>
-                <w:color w:val="000000"/>
-                <w:lang w:val="en-IN" w:eastAsia="en-IN"/>
-              </w:rPr>
-            </w:pPr>
-            <w:r>
-              <w:rPr>
-                <w:rFonts w:asciiTheme="minorHAnsi" w:eastAsia="Times New Roman" w:hAnsiTheme="minorHAnsi"/>
-                <w:color w:val="000000"/>
-                <w:lang w:val="en-IN" w:eastAsia="en-IN"/>
-              </w:rPr>
-              <w:t> </w:t>
-            </w:r>
-          </w:p>
-        </w:tc>
-      </w:tr>
-      <w:tr>
-        <w:trPr>
-          <w:trHeight w:val="397"/>
-        </w:trPr>
-        <w:tc>
-          <w:tcPr>
-            <w:tcW w:w="853" w:type="dxa"/>
-            <w:tcBorders>
-              <w:top w:val="nil"/>
-              <w:left w:val="single" w:sz="4" w:space="0" w:color="auto"/>
-              <w:bottom w:val="single" w:sz="4" w:space="0" w:color="auto"/>
-              <w:right w:val="single" w:sz="4" w:space="0" w:color="auto"/>
-            </w:tcBorders>
-            <w:noWrap/>
-            <w:vAlign w:val="bottom"/>
-            <w:hideMark/>
-          </w:tcPr>
-          <w:p>
-            <w:pPr>
-              <w:widowControl/>
-              <w:autoSpaceDE/>
-              <w:autoSpaceDN/>
-              <w:ind w:right="-65"/>
-              <w:rPr>
-                <w:rFonts w:asciiTheme="minorHAnsi" w:eastAsia="Times New Roman" w:hAnsiTheme="minorHAnsi"/>
-                <w:color w:val="000000"/>
-                <w:lang w:val="en-IN" w:eastAsia="en-IN"/>
-              </w:rPr>
-            </w:pPr>
-          </w:p>
-        </w:tc>
-        <w:tc>
-          <w:tcPr>
-            <w:tcW w:w="9320" w:type="dxa"/>
-            <w:tcBorders>
-              <w:top w:val="single" w:sz="4" w:space="0" w:color="auto"/>
-              <w:left w:val="nil"/>
-              <w:bottom w:val="single" w:sz="4" w:space="0" w:color="auto"/>
-              <w:right w:val="single" w:sz="4" w:space="0" w:color="auto"/>
-            </w:tcBorders>
-            <w:noWrap/>
-            <w:vAlign w:val="bottom"/>
-            <w:hideMark/>
-          </w:tcPr>
-          <w:p>
-            <w:pPr>
-              <w:widowControl/>
-              <w:autoSpaceDE/>
-              <w:autoSpaceDN/>
-              <w:ind w:right="-65"/>
-              <w:rPr>
-                <w:rFonts w:asciiTheme="minorHAnsi" w:eastAsia="Times New Roman" w:hAnsiTheme="minorHAnsi"/>
-                <w:color w:val="000000"/>
-                <w:lang w:val="en-IN" w:eastAsia="en-IN"/>
-              </w:rPr>
-            </w:pPr>
-          </w:p>
-        </w:tc>
-      </w:tr>
-    </w:tbl>
+    <w:p>
+      <w:pPr>
+        <w:ind w:right="-708"/>
+        <w:rPr>
+          <w:rFonts w:asciiTheme="minorHAnsi" w:hAnsiTheme="minorHAnsi"/>
+        </w:rPr>
+      </w:pPr>
+    </w:p>
+    <w:p>
+      <w:pPr>
+        <w:ind w:right="-708"/>
+        <w:rPr>
+          <w:rFonts w:asciiTheme="minorHAnsi" w:hAnsiTheme="minorHAnsi"/>
+          <w:sz w:val="28"/>
+        </w:rPr>
+      </w:pPr>
+      <w:r>
+        <w:rPr>
+          <w:rFonts w:asciiTheme="minorHAnsi" w:hAnsiTheme="minorHAnsi"/>
+          <w:sz w:val="28"/>
+        </w:rPr>
+        <w:t>{#</w:t>
+      </w:r>
+      <w:proofErr w:type="spellStart"/>
+      <w:r>
+        <w:rPr>
+          <w:rFonts w:asciiTheme="minorHAnsi" w:hAnsiTheme="minorHAnsi"/>
+          <w:sz w:val="28"/>
+        </w:rPr>
+        <w:t>discussionPoints</w:t>
+      </w:r>
+      <w:proofErr w:type="spellEnd"/>
+      <w:r>
+        <w:rPr>
+          <w:rFonts w:asciiTheme="minorHAnsi" w:hAnsiTheme="minorHAnsi"/>
+          <w:sz w:val="28"/>
+        </w:rPr>
+        <w:t>}</w:t>
+      </w:r>
+    </w:p>
+    <w:p>
+      <w:pPr>
+        <w:ind w:right="-708"/>
+        <w:rPr>
+          <w:rFonts w:asciiTheme="minorHAnsi" w:hAnsiTheme="minorHAnsi"/>
+          <w:sz w:val="28"/>
+        </w:rPr>
+      </w:pPr>
+      <w:r>
+        <w:rPr>
+          <w:rFonts w:asciiTheme="minorHAnsi" w:hAnsiTheme="minorHAnsi"/>
+          <w:sz w:val="28"/>
+        </w:rPr>
+        <w:t>Row: {</w:t>
+      </w:r>
+      <w:proofErr w:type="spellStart"/>
+      <w:r>
+        <w:rPr>
+          <w:rFonts w:asciiTheme="minorHAnsi" w:hAnsiTheme="minorHAnsi"/>
+          <w:sz w:val="28"/>
+        </w:rPr>
+        <w:t>srNo</w:t>
+      </w:r>
+      <w:proofErr w:type="spellEnd"/>
+      <w:r>
+        <w:rPr>
+          <w:rFonts w:asciiTheme="minorHAnsi" w:hAnsiTheme="minorHAnsi"/>
+          <w:sz w:val="28"/>
+        </w:rPr>
+        <w:t>} | {point}</w:t>
+      </w:r>
+    </w:p>
+    <w:p>
+      <w:pPr>
+        <w:ind w:right="-708"/>
+        <w:rPr>
+          <w:rFonts w:asciiTheme="minorHAnsi" w:hAnsiTheme="minorHAnsi"/>
+          <w:sz w:val="28"/>
+        </w:rPr>
+      </w:pPr>
+      <w:r>
+        <w:rPr>
+          <w:rFonts w:asciiTheme="minorHAnsi" w:hAnsiTheme="minorHAnsi"/>
+          <w:sz w:val="28"/>
+        </w:rPr>
+        <w:t>{/</w:t>
+      </w:r>
+      <w:proofErr w:type="spellStart"/>
+      <w:r>
+        <w:rPr>
+          <w:rFonts w:asciiTheme="minorHAnsi" w:hAnsiTheme="minorHAnsi"/>
+          <w:sz w:val="28"/>
+        </w:rPr>
+        <w:t>discussionPoints</w:t>
+      </w:r>
+      <w:proofErr w:type="spellEnd"/>
+      <w:r>
+        <w:rPr>
+          <w:rFonts w:asciiTheme="minorHAnsi" w:hAnsiTheme="minorHAnsi"/>
+          <w:sz w:val="28"/>
+        </w:rPr>
+        <w:t>}</w:t>
+      </w:r>
+      <w:bookmarkStart w:id="0" w:name="_GoBack"/>
+      <w:bookmarkEnd w:id="0"/>
+    </w:p>
+    <w:p>
+      <w:pPr>
+        <w:ind w:right="-708"/>
+        <w:rPr>
+          <w:rFonts w:asciiTheme="minorHAnsi" w:hAnsiTheme="minorHAnsi"/>
+          <w:sz w:val="28"/>
+        </w:rPr>
+      </w:pPr>
+    </w:p>
+    <w:p>
+      <w:pPr>
+        <w:ind w:right="-708"/>
+        <w:rPr>
+          <w:rFonts w:asciiTheme="minorHAnsi" w:hAnsiTheme="minorHAnsi"/>
+          <w:sz w:val="28"/>
+        </w:rPr>
+      </w:pPr>
+    </w:p>
+    <w:p>
+      <w:pPr>
+        <w:ind w:right="-708"/>
+        <w:rPr>
+          <w:rFonts w:asciiTheme="minorHAnsi" w:hAnsiTheme="minorHAnsi"/>
+          <w:sz w:val="28"/>
+        </w:rPr>
+      </w:pPr>
+    </w:p>
+    <w:p>
+      <w:pPr>
+        <w:ind w:right="-708"/>
+        <w:rPr>
+          <w:rFonts w:asciiTheme="minorHAnsi" w:hAnsiTheme="minorHAnsi"/>
+          <w:sz w:val="28"/>
+        </w:rPr>
+      </w:pPr>
+    </w:p>
+    <w:p>
+      <w:pPr>
+        <w:ind w:right="-708"/>
+        <w:rPr>
+          <w:rFonts w:asciiTheme="minorHAnsi" w:hAnsiTheme="minorHAnsi"/>
+          <w:sz w:val="28"/>
+        </w:rPr>
+      </w:pPr>
+    </w:p>
+    <w:p>
+      <w:pPr>
+        <w:ind w:right="-708"/>
+        <w:rPr>
+          <w:rFonts w:asciiTheme="minorHAnsi" w:hAnsiTheme="minorHAnsi"/>
+          <w:sz w:val="28"/>
+        </w:rPr>
+      </w:pPr>
+    </w:p>
+    <w:p>
+      <w:pPr>
+        <w:ind w:right="-708"/>
+        <w:rPr>
+          <w:rFonts w:asciiTheme="minorHAnsi" w:hAnsiTheme="minorHAnsi"/>
+          <w:sz w:val="28"/>
+        </w:rPr>
+      </w:pPr>
+    </w:p>
+    <w:p>
+      <w:pPr>
+        <w:ind w:right="-708"/>
+        <w:rPr>
+          <w:rFonts w:asciiTheme="minorHAnsi" w:hAnsiTheme="minorHAnsi"/>
+          <w:sz w:val="28"/>
+        </w:rPr>
+      </w:pPr>
+    </w:p>
+    <w:p>
+      <w:pPr>
+        <w:ind w:right="-708"/>
+        <w:rPr>
+          <w:rFonts w:asciiTheme="minorHAnsi" w:hAnsiTheme="minorHAnsi"/>
+          <w:sz w:val="28"/>
+        </w:rPr>
+      </w:pPr>
+    </w:p>
+    <w:p>
+      <w:pPr>
+        <w:ind w:right="-708"/>
+        <w:rPr>
+          <w:rFonts w:asciiTheme="minorHAnsi" w:hAnsiTheme="minorHAnsi"/>
+          <w:sz w:val="28"/>
+        </w:rPr>
+      </w:pPr>
+    </w:p>
+    <w:p>
+      <w:pPr>
+        <w:ind w:right="-708"/>
+        <w:rPr>
+          <w:rFonts w:asciiTheme="minorHAnsi" w:hAnsiTheme="minorHAnsi"/>
+          <w:sz w:val="28"/>
+        </w:rPr>
+      </w:pPr>
+    </w:p>
+    <w:p>
+      <w:pPr>
+        <w:ind w:right="-708"/>
+        <w:rPr>
+          <w:rFonts w:asciiTheme="minorHAnsi" w:hAnsiTheme="minorHAnsi"/>
+          <w:sz w:val="28"/>
+        </w:rPr>
+      </w:pPr>
+    </w:p>
+    <w:p>
+      <w:pPr>
+        <w:ind w:right="-708"/>
+        <w:rPr>
+          <w:rFonts w:asciiTheme="minorHAnsi" w:hAnsiTheme="minorHAnsi"/>
+          <w:sz w:val="28"/>
+        </w:rPr>
+      </w:pPr>
+    </w:p>
+    <w:p>
+      <w:pPr>
+        <w:ind w:right="-708"/>
+        <w:rPr>
+          <w:rFonts w:asciiTheme="minorHAnsi" w:hAnsiTheme="minorHAnsi"/>
+          <w:sz w:val="28"/>
+        </w:rPr>
+      </w:pPr>
+    </w:p>
+    <w:p>
+      <w:pPr>
+        <w:ind w:right="-708"/>
+        <w:rPr>
+          <w:rFonts w:asciiTheme="minorHAnsi" w:hAnsiTheme="minorHAnsi"/>
+          <w:sz w:val="28"/>
+        </w:rPr>
+      </w:pPr>
+    </w:p>
+    <w:p>
+      <w:pPr>
+        <w:ind w:right="-708"/>
+        <w:rPr>
+          <w:rFonts w:asciiTheme="minorHAnsi" w:hAnsiTheme="minorHAnsi"/>
+          <w:sz w:val="28"/>
+        </w:rPr>
+      </w:pPr>
+    </w:p>
+    <w:p>
+      <w:pPr>
+        <w:ind w:right="-708"/>
+        <w:rPr>
+          <w:rFonts w:asciiTheme="minorHAnsi" w:hAnsiTheme="minorHAnsi"/>
+          <w:sz w:val="28"/>
+        </w:rPr>
+      </w:pPr>
+    </w:p>
+    <w:p>
+      <w:pPr>
+        <w:ind w:right="-708"/>
+        <w:rPr>
+          <w:rFonts w:asciiTheme="minorHAnsi" w:hAnsiTheme="minorHAnsi"/>
+          <w:sz w:val="28"/>
+        </w:rPr>
+      </w:pPr>
+    </w:p>
+    <w:p>
+      <w:pPr>
+        <w:ind w:right="-708"/>
+        <w:rPr>
+          <w:rFonts w:asciiTheme="minorHAnsi" w:hAnsiTheme="minorHAnsi"/>
+          <w:sz w:val="28"/>
+        </w:rPr>
+      </w:pPr>
+    </w:p>
+    <w:p>
+      <w:pPr>
+        <w:ind w:right="-708"/>
+        <w:rPr>
+          <w:rFonts w:asciiTheme="minorHAnsi" w:hAnsiTheme="minorHAnsi"/>
+          <w:sz w:val="28"/>
+        </w:rPr>
+      </w:pPr>
+    </w:p>
+    <w:p>
+      <w:pPr>
+        <w:ind w:right="-708"/>
+        <w:rPr>
+          <w:rFonts w:asciiTheme="minorHAnsi" w:hAnsiTheme="minorHAnsi"/>
+          <w:sz w:val="28"/>
+        </w:rPr>
+      </w:pPr>
+    </w:p>
     <w:p>
       <w:pPr>
         <w:ind w:right="-708"/>
@@ -6859,8 +5619,6 @@
         </w:rPr>
         <w:t>Site Photo 1:</w:t>
       </w:r>
-      <w:bookmarkStart w:id="0" w:name="_GoBack"/>
-      <w:bookmarkEnd w:id="0"/>
     </w:p>
     <w:p>
       <w:pPr>
@@ -8979,7 +7737,7 @@
 </file>
 
 <file path=customXml/itemProps1.xml><?xml version="1.0" encoding="utf-8"?>
-<ds:datastoreItem xmlns:ds="http://schemas.openxmlformats.org/officeDocument/2006/customXml" ds:itemID="{1432F504-E9A3-4BA4-8012-47634B632B4E}">
+<ds:datastoreItem xmlns:ds="http://schemas.openxmlformats.org/officeDocument/2006/customXml" ds:itemID="{42D5E6B8-2089-4B97-8EC5-38DEE057CA25}">
   <ds:schemaRefs>
     <ds:schemaRef ds:uri="http://schemas.openxmlformats.org/officeDocument/2006/bibliography"/>
   </ds:schemaRefs>

</xml_diff>

<commit_message>
Fix formattedPointsText to remove 'Row:' prefix
</commit_message>
<xml_diff>
--- a/backend/templates/letterhead.docx
+++ b/backend/templates/letterhead.docx
@@ -566,7 +566,7 @@
               </wp:anchor>
             </w:drawing>
           </mc:Choice>
-          <mc:Fallback xmlns:oel="http://schemas.microsoft.com/office/2019/extlst" xmlns:w16cex="http://schemas.microsoft.com/office/word/2018/wordml/cex" xmlns:w16="http://schemas.microsoft.com/office/word/2018/wordml" xmlns:w16du="http://schemas.microsoft.com/office/word/2023/wordml/word16du" xmlns:w16sdtdh="http://schemas.microsoft.com/office/word/2020/wordml/sdtdatahash" xmlns:w16sdtfl="http://schemas.microsoft.com/office/word/2024/wordml/sdtformatlock">
+          <mc:Fallback xmlns:w16sdtfl="http://schemas.microsoft.com/office/word/2024/wordml/sdtformatlock" xmlns:w16sdtdh="http://schemas.microsoft.com/office/word/2020/wordml/sdtdatahash" xmlns:w16du="http://schemas.microsoft.com/office/word/2023/wordml/word16du" xmlns:w16="http://schemas.microsoft.com/office/word/2018/wordml" xmlns:w16cex="http://schemas.microsoft.com/office/word/2018/wordml/cex" xmlns:oel="http://schemas.microsoft.com/office/2019/extlst">
             <w:pict>
               <v:group w14:anchorId="309369E6" id="Group 1" o:spid="_x0000_s1026" style="position:absolute;margin-left:63.3pt;margin-top:0;width:532.25pt;height:93.45pt;z-index:-251660288;mso-wrap-distance-left:0;mso-wrap-distance-right:0;mso-position-horizontal-relative:page;mso-position-vertical-relative:page" coordsize="67597,11815" o:gfxdata="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">
                 <v:shape id="Graphic 2" o:spid="_x0000_s1027" style="position:absolute;left:27351;width:36544;height:3225;visibility:visible;mso-wrap-style:square;v-text-anchor:top" coordsize="3654425,322580" o:gfxdata="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" path="m,l3654294,,1827147,322531,,xe" fillcolor="#f9b361" stroked="f">
@@ -1176,99 +1176,10 @@
           <w:rFonts w:asciiTheme="minorHAnsi" w:hAnsiTheme="minorHAnsi"/>
           <w:sz w:val="28"/>
         </w:rPr>
-        <w:t>{#</w:t>
-      </w:r>
-      <w:proofErr w:type="spellStart"/>
-      <w:r>
-        <w:rPr>
-          <w:rFonts w:asciiTheme="minorHAnsi" w:hAnsiTheme="minorHAnsi"/>
-          <w:sz w:val="28"/>
-        </w:rPr>
-        <w:t>discussionPoints</w:t>
-      </w:r>
-      <w:proofErr w:type="spellEnd"/>
-      <w:r>
-        <w:rPr>
-          <w:rFonts w:asciiTheme="minorHAnsi" w:hAnsiTheme="minorHAnsi"/>
-          <w:sz w:val="28"/>
-        </w:rPr>
-        <w:t>}</w:t>
-      </w:r>
-    </w:p>
-    <w:p>
-      <w:pPr>
-        <w:ind w:right="-708"/>
-        <w:rPr>
-          <w:rFonts w:asciiTheme="minorHAnsi" w:hAnsiTheme="minorHAnsi"/>
-          <w:sz w:val="28"/>
-        </w:rPr>
-      </w:pPr>
-      <w:r>
-        <w:rPr>
-          <w:rFonts w:asciiTheme="minorHAnsi" w:hAnsiTheme="minorHAnsi"/>
-          <w:sz w:val="28"/>
-        </w:rPr>
-        <w:t>Row: {</w:t>
-      </w:r>
-      <w:proofErr w:type="spellStart"/>
-      <w:r>
-        <w:rPr>
-          <w:rFonts w:asciiTheme="minorHAnsi" w:hAnsiTheme="minorHAnsi"/>
-          <w:sz w:val="28"/>
-        </w:rPr>
-        <w:t>srNo</w:t>
-      </w:r>
-      <w:proofErr w:type="spellEnd"/>
-      <w:r>
-        <w:rPr>
-          <w:rFonts w:asciiTheme="minorHAnsi" w:hAnsiTheme="minorHAnsi"/>
-          <w:sz w:val="28"/>
-        </w:rPr>
-        <w:t>} | {point}</w:t>
-      </w:r>
-    </w:p>
-    <w:p>
-      <w:pPr>
-        <w:ind w:right="-708"/>
-        <w:rPr>
-          <w:rFonts w:asciiTheme="minorHAnsi" w:hAnsiTheme="minorHAnsi"/>
-          <w:sz w:val="28"/>
-        </w:rPr>
-      </w:pPr>
-      <w:r>
-        <w:rPr>
-          <w:rFonts w:asciiTheme="minorHAnsi" w:hAnsiTheme="minorHAnsi"/>
-          <w:sz w:val="28"/>
-        </w:rPr>
-        <w:t>{/</w:t>
-      </w:r>
-      <w:proofErr w:type="spellStart"/>
-      <w:r>
-        <w:rPr>
-          <w:rFonts w:asciiTheme="minorHAnsi" w:hAnsiTheme="minorHAnsi"/>
-          <w:sz w:val="28"/>
-        </w:rPr>
-        <w:t>discussionPoints</w:t>
-      </w:r>
-      <w:proofErr w:type="spellEnd"/>
-      <w:r>
-        <w:rPr>
-          <w:rFonts w:asciiTheme="minorHAnsi" w:hAnsiTheme="minorHAnsi"/>
-          <w:sz w:val="28"/>
-        </w:rPr>
-        <w:t>}</w:t>
+        <w:t>{formattedPointsText}</w:t>
       </w:r>
       <w:bookmarkStart w:id="0" w:name="_GoBack"/>
       <w:bookmarkEnd w:id="0"/>
-    </w:p>
-    <w:p>
-      <w:pPr>
-        <w:ind w:right="-708"/>
-        <w:rPr>
-          <w:rFonts w:asciiTheme="minorHAnsi" w:hAnsiTheme="minorHAnsi"/>
-          <w:sz w:val="28"/>
-        </w:rPr>
-      </w:pPr>
     </w:p>
     <w:p>
       <w:pPr>
@@ -5026,6 +4937,7 @@
         <w:rPr>
           <w:color w:val="0D2949"/>
         </w:rPr>
+        <w:lastRenderedPageBreak/>
         <w:t>1402-B, Yash Anant, Ashram road, Opposite old Reserve bank of India,</w:t>
       </w:r>
     </w:p>
@@ -7737,7 +7649,7 @@
 </file>
 
 <file path=customXml/itemProps1.xml><?xml version="1.0" encoding="utf-8"?>
-<ds:datastoreItem xmlns:ds="http://schemas.openxmlformats.org/officeDocument/2006/customXml" ds:itemID="{42D5E6B8-2089-4B97-8EC5-38DEE057CA25}">
+<ds:datastoreItem xmlns:ds="http://schemas.openxmlformats.org/officeDocument/2006/customXml" ds:itemID="{DC5AA888-163F-412E-AE2A-12AC3CE6E634}">
   <ds:schemaRefs>
     <ds:schemaRef ds:uri="http://schemas.openxmlformats.org/officeDocument/2006/bibliography"/>
   </ds:schemaRefs>

</xml_diff>

<commit_message>
Update Word template with discussion points loop
</commit_message>
<xml_diff>
--- a/backend/templates/letterhead.docx
+++ b/backend/templates/letterhead.docx
@@ -566,7 +566,7 @@
               </wp:anchor>
             </w:drawing>
           </mc:Choice>
-          <mc:Fallback xmlns:w16sdtfl="http://schemas.microsoft.com/office/word/2024/wordml/sdtformatlock" xmlns:w16sdtdh="http://schemas.microsoft.com/office/word/2020/wordml/sdtdatahash" xmlns:w16du="http://schemas.microsoft.com/office/word/2023/wordml/word16du" xmlns:w16="http://schemas.microsoft.com/office/word/2018/wordml" xmlns:w16cex="http://schemas.microsoft.com/office/word/2018/wordml/cex" xmlns:oel="http://schemas.microsoft.com/office/2019/extlst">
+          <mc:Fallback xmlns:oel="http://schemas.microsoft.com/office/2019/extlst" xmlns:w16cex="http://schemas.microsoft.com/office/word/2018/wordml/cex" xmlns:w16="http://schemas.microsoft.com/office/word/2018/wordml" xmlns:w16du="http://schemas.microsoft.com/office/word/2023/wordml/word16du" xmlns:w16sdtdh="http://schemas.microsoft.com/office/word/2020/wordml/sdtdatahash" xmlns:w16sdtfl="http://schemas.microsoft.com/office/word/2024/wordml/sdtformatlock">
             <w:pict>
               <v:group w14:anchorId="309369E6" id="Group 1" o:spid="_x0000_s1026" style="position:absolute;margin-left:63.3pt;margin-top:0;width:532.25pt;height:93.45pt;z-index:-251660288;mso-wrap-distance-left:0;mso-wrap-distance-right:0;mso-position-horizontal-relative:page;mso-position-vertical-relative:page" coordsize="67597,11815" o:gfxdata="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">
                 <v:shape id="Graphic 2" o:spid="_x0000_s1027" style="position:absolute;left:27351;width:36544;height:3225;visibility:visible;mso-wrap-style:square;v-text-anchor:top" coordsize="3654425,322580" o:gfxdata="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" path="m,l3654294,,1827147,322531,,xe" fillcolor="#f9b361" stroked="f">
@@ -1176,19 +1176,74 @@
           <w:rFonts w:asciiTheme="minorHAnsi" w:hAnsiTheme="minorHAnsi"/>
           <w:sz w:val="28"/>
         </w:rPr>
-        <w:t>{formattedPointsText}</w:t>
+        <w:t>{#</w:t>
+      </w:r>
+      <w:proofErr w:type="spellStart"/>
+      <w:r>
+        <w:rPr>
+          <w:rFonts w:asciiTheme="minorHAnsi" w:hAnsiTheme="minorHAnsi"/>
+          <w:sz w:val="28"/>
+        </w:rPr>
+        <w:t>discussionPoints</w:t>
+      </w:r>
+      <w:proofErr w:type="spellEnd"/>
+      <w:r>
+        <w:rPr>
+          <w:rFonts w:asciiTheme="minorHAnsi" w:hAnsiTheme="minorHAnsi"/>
+          <w:sz w:val="28"/>
+        </w:rPr>
+        <w:t>}</w:t>
+      </w:r>
+    </w:p>
+    <w:p>
+      <w:pPr>
+        <w:ind w:right="-708"/>
+        <w:rPr>
+          <w:rFonts w:asciiTheme="minorHAnsi" w:hAnsiTheme="minorHAnsi"/>
+          <w:sz w:val="28"/>
+        </w:rPr>
+      </w:pPr>
+      <w:r>
+        <w:rPr>
+          <w:rFonts w:asciiTheme="minorHAnsi" w:hAnsiTheme="minorHAnsi"/>
+          <w:sz w:val="28"/>
+        </w:rPr>
+        <w:t>{</w:t>
+      </w:r>
+      <w:proofErr w:type="spellStart"/>
+      <w:r>
+        <w:rPr>
+          <w:rFonts w:asciiTheme="minorHAnsi" w:hAnsiTheme="minorHAnsi"/>
+          <w:sz w:val="28"/>
+        </w:rPr>
+        <w:t>srNo</w:t>
+      </w:r>
+      <w:proofErr w:type="spellEnd"/>
+      <w:r>
+        <w:rPr>
+          <w:rFonts w:asciiTheme="minorHAnsi" w:hAnsiTheme="minorHAnsi"/>
+          <w:sz w:val="28"/>
+        </w:rPr>
+        <w:t>} {point}</w:t>
+      </w:r>
+    </w:p>
+    <w:p>
+      <w:pPr>
+        <w:ind w:right="-708"/>
+        <w:rPr>
+          <w:rFonts w:asciiTheme="minorHAnsi" w:hAnsiTheme="minorHAnsi"/>
+          <w:sz w:val="28"/>
+        </w:rPr>
+      </w:pPr>
+      <w:r>
+        <w:rPr>
+          <w:rFonts w:asciiTheme="minorHAnsi" w:hAnsiTheme="minorHAnsi"/>
+          <w:sz w:val="28"/>
+        </w:rPr>
+        <w:t>{/discussionPoints}</w:t>
       </w:r>
       <w:bookmarkStart w:id="0" w:name="_GoBack"/>
       <w:bookmarkEnd w:id="0"/>
-    </w:p>
-    <w:p>
-      <w:pPr>
-        <w:ind w:right="-708"/>
-        <w:rPr>
-          <w:rFonts w:asciiTheme="minorHAnsi" w:hAnsiTheme="minorHAnsi"/>
-          <w:sz w:val="28"/>
-        </w:rPr>
-      </w:pPr>
     </w:p>
     <w:p>
       <w:pPr>
@@ -4937,7 +4992,6 @@
         <w:rPr>
           <w:color w:val="0D2949"/>
         </w:rPr>
-        <w:lastRenderedPageBreak/>
         <w:t>1402-B, Yash Anant, Ashram road, Opposite old Reserve bank of India,</w:t>
       </w:r>
     </w:p>
@@ -7649,7 +7703,7 @@
 </file>
 
 <file path=customXml/itemProps1.xml><?xml version="1.0" encoding="utf-8"?>
-<ds:datastoreItem xmlns:ds="http://schemas.openxmlformats.org/officeDocument/2006/customXml" ds:itemID="{DC5AA888-163F-412E-AE2A-12AC3CE6E634}">
+<ds:datastoreItem xmlns:ds="http://schemas.openxmlformats.org/officeDocument/2006/customXml" ds:itemID="{7EA10F86-C386-4D36-87E1-D8F1D9FD05B4}">
   <ds:schemaRefs>
     <ds:schemaRef ds:uri="http://schemas.openxmlformats.org/officeDocument/2006/bibliography"/>
   </ds:schemaRefs>

</xml_diff>

<commit_message>
Update Word template with correct discussion points table structure - v6.18.3
</commit_message>
<xml_diff>
--- a/backend/templates/letterhead.docx
+++ b/backend/templates/letterhead.docx
@@ -566,7 +566,7 @@
               </wp:anchor>
             </w:drawing>
           </mc:Choice>
-          <mc:Fallback xmlns:oel="http://schemas.microsoft.com/office/2019/extlst" xmlns:w16cex="http://schemas.microsoft.com/office/word/2018/wordml/cex" xmlns:w16="http://schemas.microsoft.com/office/word/2018/wordml" xmlns:w16du="http://schemas.microsoft.com/office/word/2023/wordml/word16du" xmlns:w16sdtdh="http://schemas.microsoft.com/office/word/2020/wordml/sdtdatahash" xmlns:w16sdtfl="http://schemas.microsoft.com/office/word/2024/wordml/sdtformatlock">
+          <mc:Fallback xmlns:w16sdtfl="http://schemas.microsoft.com/office/word/2024/wordml/sdtformatlock" xmlns:w16sdtdh="http://schemas.microsoft.com/office/word/2020/wordml/sdtdatahash" xmlns:w16du="http://schemas.microsoft.com/office/word/2023/wordml/word16du" xmlns:w16="http://schemas.microsoft.com/office/word/2018/wordml" xmlns:w16cex="http://schemas.microsoft.com/office/word/2018/wordml/cex" xmlns:oel="http://schemas.microsoft.com/office/2019/extlst">
             <w:pict>
               <v:group w14:anchorId="309369E6" id="Group 1" o:spid="_x0000_s1026" style="position:absolute;margin-left:63.3pt;margin-top:0;width:532.25pt;height:93.45pt;z-index:-251660288;mso-wrap-distance-left:0;mso-wrap-distance-right:0;mso-position-horizontal-relative:page;mso-position-vertical-relative:page" coordsize="67597,11815" o:gfxdata="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">
                 <v:shape id="Graphic 2" o:spid="_x0000_s1027" style="position:absolute;left:27351;width:36544;height:3225;visibility:visible;mso-wrap-style:square;v-text-anchor:top" coordsize="3654425,322580" o:gfxdata="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" path="m,l3654294,,1827147,322531,,xe" fillcolor="#f9b361" stroked="f">
@@ -1163,88 +1163,204 @@
         </w:rPr>
       </w:pPr>
     </w:p>
-    <w:p>
-      <w:pPr>
-        <w:ind w:right="-708"/>
-        <w:rPr>
-          <w:rFonts w:asciiTheme="minorHAnsi" w:hAnsiTheme="minorHAnsi"/>
-          <w:sz w:val="28"/>
-        </w:rPr>
-      </w:pPr>
-      <w:r>
-        <w:rPr>
-          <w:rFonts w:asciiTheme="minorHAnsi" w:hAnsiTheme="minorHAnsi"/>
-          <w:sz w:val="28"/>
-        </w:rPr>
-        <w:t>{#</w:t>
-      </w:r>
-      <w:proofErr w:type="spellStart"/>
-      <w:r>
-        <w:rPr>
-          <w:rFonts w:asciiTheme="minorHAnsi" w:hAnsiTheme="minorHAnsi"/>
-          <w:sz w:val="28"/>
-        </w:rPr>
-        <w:t>discussionPoints</w:t>
-      </w:r>
-      <w:proofErr w:type="spellEnd"/>
-      <w:r>
-        <w:rPr>
-          <w:rFonts w:asciiTheme="minorHAnsi" w:hAnsiTheme="minorHAnsi"/>
-          <w:sz w:val="28"/>
-        </w:rPr>
-        <w:t>}</w:t>
-      </w:r>
-    </w:p>
-    <w:p>
-      <w:pPr>
-        <w:ind w:right="-708"/>
-        <w:rPr>
-          <w:rFonts w:asciiTheme="minorHAnsi" w:hAnsiTheme="minorHAnsi"/>
-          <w:sz w:val="28"/>
-        </w:rPr>
-      </w:pPr>
-      <w:r>
-        <w:rPr>
-          <w:rFonts w:asciiTheme="minorHAnsi" w:hAnsiTheme="minorHAnsi"/>
-          <w:sz w:val="28"/>
-        </w:rPr>
-        <w:t>{</w:t>
-      </w:r>
-      <w:proofErr w:type="spellStart"/>
-      <w:r>
-        <w:rPr>
-          <w:rFonts w:asciiTheme="minorHAnsi" w:hAnsiTheme="minorHAnsi"/>
-          <w:sz w:val="28"/>
-        </w:rPr>
-        <w:t>srNo</w:t>
-      </w:r>
-      <w:proofErr w:type="spellEnd"/>
-      <w:r>
-        <w:rPr>
-          <w:rFonts w:asciiTheme="minorHAnsi" w:hAnsiTheme="minorHAnsi"/>
-          <w:sz w:val="28"/>
-        </w:rPr>
-        <w:t>} {point}</w:t>
-      </w:r>
-    </w:p>
-    <w:p>
-      <w:pPr>
-        <w:ind w:right="-708"/>
-        <w:rPr>
-          <w:rFonts w:asciiTheme="minorHAnsi" w:hAnsiTheme="minorHAnsi"/>
-          <w:sz w:val="28"/>
-        </w:rPr>
-      </w:pPr>
-      <w:r>
-        <w:rPr>
-          <w:rFonts w:asciiTheme="minorHAnsi" w:hAnsiTheme="minorHAnsi"/>
-          <w:sz w:val="28"/>
-        </w:rPr>
-        <w:t>{/discussionPoints}</w:t>
-      </w:r>
-      <w:bookmarkStart w:id="0" w:name="_GoBack"/>
-      <w:bookmarkEnd w:id="0"/>
-    </w:p>
+    <w:tbl>
+      <w:tblPr>
+        <w:tblStyle w:val="TableGrid"/>
+        <w:tblW w:w="10542" w:type="dxa"/>
+        <w:tblLook w:val="04A0" w:firstRow="1" w:lastRow="0" w:firstColumn="1" w:lastColumn="0" w:noHBand="0" w:noVBand="1"/>
+      </w:tblPr>
+      <w:tblGrid>
+        <w:gridCol w:w="5271"/>
+        <w:gridCol w:w="5335"/>
+      </w:tblGrid>
+      <w:tr>
+        <w:trPr>
+          <w:trHeight w:val="439"/>
+        </w:trPr>
+        <w:tc>
+          <w:tcPr>
+            <w:tcW w:w="5239" w:type="dxa"/>
+          </w:tcPr>
+          <w:p>
+            <w:pPr>
+              <w:ind w:right="-708"/>
+              <w:rPr>
+                <w:rFonts w:asciiTheme="minorHAnsi" w:hAnsiTheme="minorHAnsi"/>
+                <w:sz w:val="28"/>
+              </w:rPr>
+            </w:pPr>
+            <w:r>
+              <w:rPr>
+                <w:rFonts w:asciiTheme="minorHAnsi" w:hAnsiTheme="minorHAnsi"/>
+                <w:sz w:val="28"/>
+              </w:rPr>
+              <w:t>Sr. No</w:t>
+            </w:r>
+          </w:p>
+        </w:tc>
+        <w:tc>
+          <w:tcPr>
+            <w:tcW w:w="5303" w:type="dxa"/>
+          </w:tcPr>
+          <w:p>
+            <w:pPr>
+              <w:ind w:right="-708"/>
+              <w:rPr>
+                <w:rFonts w:asciiTheme="minorHAnsi" w:hAnsiTheme="minorHAnsi"/>
+                <w:sz w:val="28"/>
+              </w:rPr>
+            </w:pPr>
+            <w:r>
+              <w:rPr>
+                <w:rFonts w:asciiTheme="minorHAnsi" w:hAnsiTheme="minorHAnsi"/>
+                <w:sz w:val="28"/>
+              </w:rPr>
+              <w:t>Point of discussion/ Observation</w:t>
+            </w:r>
+            <w:bookmarkStart w:id="0" w:name="_GoBack"/>
+            <w:bookmarkEnd w:id="0"/>
+          </w:p>
+        </w:tc>
+      </w:tr>
+      <w:tr>
+        <w:trPr>
+          <w:trHeight w:val="439"/>
+        </w:trPr>
+        <w:tc>
+          <w:tcPr>
+            <w:tcW w:w="5239" w:type="dxa"/>
+          </w:tcPr>
+          <w:p>
+            <w:pPr>
+              <w:ind w:right="-708"/>
+              <w:rPr>
+                <w:rFonts w:asciiTheme="minorHAnsi" w:hAnsiTheme="minorHAnsi"/>
+                <w:sz w:val="28"/>
+              </w:rPr>
+            </w:pPr>
+            <w:r>
+              <w:rPr>
+                <w:rFonts w:asciiTheme="minorHAnsi" w:hAnsiTheme="minorHAnsi"/>
+                <w:sz w:val="28"/>
+              </w:rPr>
+              <w:t>{#</w:t>
+            </w:r>
+            <w:proofErr w:type="spellStart"/>
+            <w:proofErr w:type="gramStart"/>
+            <w:r>
+              <w:rPr>
+                <w:rFonts w:asciiTheme="minorHAnsi" w:hAnsiTheme="minorHAnsi"/>
+                <w:sz w:val="28"/>
+              </w:rPr>
+              <w:t>discussionPoints</w:t>
+            </w:r>
+            <w:proofErr w:type="spellEnd"/>
+            <w:r>
+              <w:rPr>
+                <w:rFonts w:asciiTheme="minorHAnsi" w:hAnsiTheme="minorHAnsi"/>
+                <w:sz w:val="28"/>
+              </w:rPr>
+              <w:t>}{</w:t>
+            </w:r>
+            <w:proofErr w:type="spellStart"/>
+            <w:proofErr w:type="gramEnd"/>
+            <w:r>
+              <w:rPr>
+                <w:rFonts w:asciiTheme="minorHAnsi" w:hAnsiTheme="minorHAnsi"/>
+                <w:sz w:val="28"/>
+              </w:rPr>
+              <w:t>srNo</w:t>
+            </w:r>
+            <w:proofErr w:type="spellEnd"/>
+            <w:r>
+              <w:rPr>
+                <w:rFonts w:asciiTheme="minorHAnsi" w:hAnsiTheme="minorHAnsi"/>
+                <w:sz w:val="28"/>
+              </w:rPr>
+              <w:t>}{/</w:t>
+            </w:r>
+            <w:proofErr w:type="spellStart"/>
+            <w:r>
+              <w:rPr>
+                <w:rFonts w:asciiTheme="minorHAnsi" w:hAnsiTheme="minorHAnsi"/>
+                <w:sz w:val="28"/>
+              </w:rPr>
+              <w:t>discussionPoints</w:t>
+            </w:r>
+            <w:proofErr w:type="spellEnd"/>
+            <w:r>
+              <w:rPr>
+                <w:rFonts w:asciiTheme="minorHAnsi" w:hAnsiTheme="minorHAnsi"/>
+                <w:sz w:val="28"/>
+              </w:rPr>
+              <w:t>}</w:t>
+            </w:r>
+          </w:p>
+        </w:tc>
+        <w:tc>
+          <w:tcPr>
+            <w:tcW w:w="5303" w:type="dxa"/>
+          </w:tcPr>
+          <w:p>
+            <w:pPr>
+              <w:ind w:right="-708"/>
+              <w:rPr>
+                <w:rFonts w:asciiTheme="minorHAnsi" w:hAnsiTheme="minorHAnsi"/>
+                <w:sz w:val="28"/>
+              </w:rPr>
+            </w:pPr>
+            <w:r>
+              <w:rPr>
+                <w:rFonts w:asciiTheme="minorHAnsi" w:hAnsiTheme="minorHAnsi"/>
+                <w:sz w:val="28"/>
+              </w:rPr>
+              <w:t>{#</w:t>
+            </w:r>
+            <w:proofErr w:type="spellStart"/>
+            <w:proofErr w:type="gramStart"/>
+            <w:r>
+              <w:rPr>
+                <w:rFonts w:asciiTheme="minorHAnsi" w:hAnsiTheme="minorHAnsi"/>
+                <w:sz w:val="28"/>
+              </w:rPr>
+              <w:t>discussionPoints</w:t>
+            </w:r>
+            <w:proofErr w:type="spellEnd"/>
+            <w:r>
+              <w:rPr>
+                <w:rFonts w:asciiTheme="minorHAnsi" w:hAnsiTheme="minorHAnsi"/>
+                <w:sz w:val="28"/>
+              </w:rPr>
+              <w:t>}{</w:t>
+            </w:r>
+            <w:proofErr w:type="gramEnd"/>
+            <w:r>
+              <w:rPr>
+                <w:rFonts w:asciiTheme="minorHAnsi" w:hAnsiTheme="minorHAnsi"/>
+                <w:sz w:val="28"/>
+              </w:rPr>
+              <w:t>point}{/</w:t>
+            </w:r>
+            <w:proofErr w:type="spellStart"/>
+            <w:r>
+              <w:rPr>
+                <w:rFonts w:asciiTheme="minorHAnsi" w:hAnsiTheme="minorHAnsi"/>
+                <w:sz w:val="28"/>
+              </w:rPr>
+              <w:t>discussionPoints</w:t>
+            </w:r>
+            <w:proofErr w:type="spellEnd"/>
+            <w:r>
+              <w:rPr>
+                <w:rFonts w:asciiTheme="minorHAnsi" w:hAnsiTheme="minorHAnsi"/>
+                <w:sz w:val="28"/>
+              </w:rPr>
+              <w:t>}</w:t>
+            </w:r>
+          </w:p>
+        </w:tc>
+      </w:tr>
+    </w:tbl>
     <w:p>
       <w:pPr>
         <w:ind w:right="-708"/>
@@ -7412,6 +7528,22 @@
       <w:rFonts w:ascii="Lucida Sans Unicode" w:eastAsia="Lucida Sans Unicode" w:hAnsi="Lucida Sans Unicode" w:cs="Lucida Sans Unicode"/>
     </w:rPr>
   </w:style>
+  <w:style w:type="table" w:styleId="TableGrid">
+    <w:name w:val="Table Grid"/>
+    <w:basedOn w:val="TableNormal"/>
+    <w:uiPriority w:val="39"/>
+    <w:rsid w:val="00EC79B0"/>
+    <w:tblPr>
+      <w:tblBorders>
+        <w:top w:val="single" w:sz="4" w:space="0" w:color="auto"/>
+        <w:left w:val="single" w:sz="4" w:space="0" w:color="auto"/>
+        <w:bottom w:val="single" w:sz="4" w:space="0" w:color="auto"/>
+        <w:right w:val="single" w:sz="4" w:space="0" w:color="auto"/>
+        <w:insideH w:val="single" w:sz="4" w:space="0" w:color="auto"/>
+        <w:insideV w:val="single" w:sz="4" w:space="0" w:color="auto"/>
+      </w:tblBorders>
+    </w:tblPr>
+  </w:style>
 </w:styles>
 </file>
 
@@ -7703,7 +7835,7 @@
 </file>
 
 <file path=customXml/itemProps1.xml><?xml version="1.0" encoding="utf-8"?>
-<ds:datastoreItem xmlns:ds="http://schemas.openxmlformats.org/officeDocument/2006/customXml" ds:itemID="{7EA10F86-C386-4D36-87E1-D8F1D9FD05B4}">
+<ds:datastoreItem xmlns:ds="http://schemas.openxmlformats.org/officeDocument/2006/customXml" ds:itemID="{2C6AF467-637E-4B58-B9C6-66985250B324}">
   <ds:schemaRefs>
     <ds:schemaRef ds:uri="http://schemas.openxmlformats.org/officeDocument/2006/bibliography"/>
   </ds:schemaRefs>

</xml_diff>

<commit_message>
Update letterhead.docx template with correct table loop structure for discussionPoints
</commit_message>
<xml_diff>
--- a/backend/templates/letterhead.docx
+++ b/backend/templates/letterhead.docx
@@ -1170,8 +1170,8 @@
         <w:tblLook w:val="04A0" w:firstRow="1" w:lastRow="0" w:firstColumn="1" w:lastColumn="0" w:noHBand="0" w:noVBand="1"/>
       </w:tblPr>
       <w:tblGrid>
-        <w:gridCol w:w="5271"/>
-        <w:gridCol w:w="5335"/>
+        <w:gridCol w:w="5239"/>
+        <w:gridCol w:w="5303"/>
       </w:tblGrid>
       <w:tr>
         <w:trPr>
@@ -1217,8 +1217,6 @@
               </w:rPr>
               <w:t>Point of discussion/ Observation</w:t>
             </w:r>
-            <w:bookmarkStart w:id="0" w:name="_GoBack"/>
-            <w:bookmarkEnd w:id="0"/>
           </w:p>
         </w:tc>
       </w:tr>
@@ -1277,22 +1275,6 @@
                 <w:rFonts w:asciiTheme="minorHAnsi" w:hAnsiTheme="minorHAnsi"/>
                 <w:sz w:val="28"/>
               </w:rPr>
-              <w:t>}{/</w:t>
-            </w:r>
-            <w:proofErr w:type="spellStart"/>
-            <w:r>
-              <w:rPr>
-                <w:rFonts w:asciiTheme="minorHAnsi" w:hAnsiTheme="minorHAnsi"/>
-                <w:sz w:val="28"/>
-              </w:rPr>
-              <w:t>discussionPoints</w:t>
-            </w:r>
-            <w:proofErr w:type="spellEnd"/>
-            <w:r>
-              <w:rPr>
-                <w:rFonts w:asciiTheme="minorHAnsi" w:hAnsiTheme="minorHAnsi"/>
-                <w:sz w:val="28"/>
-              </w:rPr>
               <w:t>}</w:t>
             </w:r>
           </w:p>
@@ -1309,37 +1291,14 @@
                 <w:sz w:val="28"/>
               </w:rPr>
             </w:pPr>
+            <w:bookmarkStart w:id="0" w:name="_GoBack"/>
+            <w:bookmarkEnd w:id="0"/>
             <w:r>
               <w:rPr>
                 <w:rFonts w:asciiTheme="minorHAnsi" w:hAnsiTheme="minorHAnsi"/>
                 <w:sz w:val="28"/>
               </w:rPr>
-              <w:t>{#</w:t>
-            </w:r>
-            <w:proofErr w:type="spellStart"/>
-            <w:proofErr w:type="gramStart"/>
-            <w:r>
-              <w:rPr>
-                <w:rFonts w:asciiTheme="minorHAnsi" w:hAnsiTheme="minorHAnsi"/>
-                <w:sz w:val="28"/>
-              </w:rPr>
-              <w:t>discussionPoints</w:t>
-            </w:r>
-            <w:proofErr w:type="spellEnd"/>
-            <w:r>
-              <w:rPr>
-                <w:rFonts w:asciiTheme="minorHAnsi" w:hAnsiTheme="minorHAnsi"/>
-                <w:sz w:val="28"/>
-              </w:rPr>
-              <w:t>}{</w:t>
-            </w:r>
-            <w:proofErr w:type="gramEnd"/>
-            <w:r>
-              <w:rPr>
-                <w:rFonts w:asciiTheme="minorHAnsi" w:hAnsiTheme="minorHAnsi"/>
-                <w:sz w:val="28"/>
-              </w:rPr>
-              <w:t>point}{/</w:t>
+              <w:t>{point}{/</w:t>
             </w:r>
             <w:proofErr w:type="spellStart"/>
             <w:r>
@@ -7835,7 +7794,7 @@
 </file>
 
 <file path=customXml/itemProps1.xml><?xml version="1.0" encoding="utf-8"?>
-<ds:datastoreItem xmlns:ds="http://schemas.openxmlformats.org/officeDocument/2006/customXml" ds:itemID="{2C6AF467-637E-4B58-B9C6-66985250B324}">
+<ds:datastoreItem xmlns:ds="http://schemas.openxmlformats.org/officeDocument/2006/customXml" ds:itemID="{B1F647F1-9E06-4A38-A113-8024CBED1E83}">
   <ds:schemaRefs>
     <ds:schemaRef ds:uri="http://schemas.openxmlformats.org/officeDocument/2006/bibliography"/>
   </ds:schemaRefs>

</xml_diff>